<commit_message>
fixed lab1 & initialized lab2 in Data warehouses
</commit_message>
<xml_diff>
--- a/Data warehouses/Task1/SpecyfikacjaWymagańDlaRealizacjiPatroli_197776_197943.docx
+++ b/Data warehouses/Task1/SpecyfikacjaWymagańDlaRealizacjiPatroli_197776_197943.docx
@@ -136,7 +136,31 @@
         <w:rPr>
           <w:rFonts w:ascii="Times New Roman" w:hAnsi="Times New Roman" w:cs="Times New Roman"/>
         </w:rPr>
-        <w:t>. Interwencja kończy się nałożeniem kary w postaci mandatu, pouczenia lub skierowania wniosku do sądu. Dane dotyczące kary, w tym informacje o osobie notowanej i podstawie prawnej, są wprowadzane do policyjnej bazy danych.</w:t>
+        <w:t xml:space="preserve">. Interwencja kończy się nałożeniem kary w postaci mandatu, pouczenia lub skierowania wniosku do sądu. Dane dotyczące kary, w tym informacje o </w:t>
+      </w:r>
+      <w:r>
+        <w:rPr>
+          <w:rFonts w:ascii="Times New Roman" w:hAnsi="Times New Roman" w:cs="Times New Roman"/>
+        </w:rPr>
+        <w:t>osobach</w:t>
+      </w:r>
+      <w:r>
+        <w:rPr>
+          <w:rFonts w:ascii="Times New Roman" w:hAnsi="Times New Roman" w:cs="Times New Roman"/>
+        </w:rPr>
+        <w:t xml:space="preserve"> notowa</w:t>
+      </w:r>
+      <w:r>
+        <w:rPr>
+          <w:rFonts w:ascii="Times New Roman" w:hAnsi="Times New Roman" w:cs="Times New Roman"/>
+        </w:rPr>
+        <w:t>nych</w:t>
+      </w:r>
+      <w:r>
+        <w:rPr>
+          <w:rFonts w:ascii="Times New Roman" w:hAnsi="Times New Roman" w:cs="Times New Roman"/>
+        </w:rPr>
+        <w:t xml:space="preserve"> i podstawie prawnej, są wprowadzane do policyjnej bazy danych.</w:t>
       </w:r>
     </w:p>
     <w:p>
@@ -428,10 +452,10 @@
         </w:rPr>
         <w:lastRenderedPageBreak/>
         <w:drawing>
-          <wp:inline distT="0" distB="0" distL="0" distR="0" wp14:anchorId="222FA294" wp14:editId="7F99838E">
-            <wp:extent cx="5762625" cy="3067050"/>
-            <wp:effectExtent l="0" t="0" r="9525" b="0"/>
-            <wp:docPr id="1746797962" name="Obraz 2"/>
+          <wp:inline distT="0" distB="0" distL="0" distR="0" wp14:anchorId="28E8E267" wp14:editId="30CE50E9">
+            <wp:extent cx="5753735" cy="2993390"/>
+            <wp:effectExtent l="0" t="0" r="0" b="0"/>
+            <wp:docPr id="1890746266" name="Obraz 2"/>
             <wp:cNvGraphicFramePr>
               <a:graphicFrameLocks xmlns:a="http://schemas.openxmlformats.org/drawingml/2006/main" noChangeAspect="1"/>
             </wp:cNvGraphicFramePr>
@@ -460,7 +484,7 @@
                   <pic:spPr bwMode="auto">
                     <a:xfrm>
                       <a:off x="0" y="0"/>
-                      <a:ext cx="5762625" cy="3067050"/>
+                      <a:ext cx="5753735" cy="2993390"/>
                     </a:xfrm>
                     <a:prstGeom prst="rect">
                       <a:avLst/>
@@ -932,14 +956,12 @@
                 <w:rFonts w:ascii="Times New Roman" w:hAnsi="Times New Roman" w:cs="Times New Roman"/>
               </w:rPr>
             </w:pPr>
-            <w:proofErr w:type="spellStart"/>
             <w:r>
               <w:rPr>
                 <w:rFonts w:ascii="Times New Roman" w:hAnsi="Times New Roman" w:cs="Times New Roman"/>
               </w:rPr>
               <w:t>Data_urodzenia</w:t>
             </w:r>
-            <w:proofErr w:type="spellEnd"/>
           </w:p>
         </w:tc>
         <w:tc>
@@ -955,14 +977,12 @@
                 <w:rFonts w:ascii="Times New Roman" w:hAnsi="Times New Roman" w:cs="Times New Roman"/>
               </w:rPr>
             </w:pPr>
-            <w:proofErr w:type="spellStart"/>
             <w:r>
               <w:rPr>
                 <w:rFonts w:ascii="Times New Roman" w:hAnsi="Times New Roman" w:cs="Times New Roman"/>
               </w:rPr>
               <w:t>DateTime</w:t>
             </w:r>
-            <w:proofErr w:type="spellEnd"/>
           </w:p>
         </w:tc>
         <w:tc>
@@ -1009,7 +1029,6 @@
                 <w:iCs/>
               </w:rPr>
             </w:pPr>
-            <w:proofErr w:type="spellStart"/>
             <w:r>
               <w:rPr>
                 <w:rFonts w:ascii="Times New Roman" w:hAnsi="Times New Roman" w:cs="Times New Roman"/>
@@ -1018,7 +1037,6 @@
               </w:rPr>
               <w:t>Sprawcy_zdarzeń</w:t>
             </w:r>
-            <w:proofErr w:type="spellEnd"/>
           </w:p>
         </w:tc>
         <w:tc>
@@ -1145,14 +1163,12 @@
                 <w:rFonts w:ascii="Times New Roman" w:hAnsi="Times New Roman" w:cs="Times New Roman"/>
               </w:rPr>
             </w:pPr>
-            <w:proofErr w:type="spellStart"/>
             <w:r>
               <w:rPr>
                 <w:rFonts w:ascii="Times New Roman" w:hAnsi="Times New Roman" w:cs="Times New Roman"/>
               </w:rPr>
               <w:t>FK_Notowani</w:t>
             </w:r>
-            <w:proofErr w:type="spellEnd"/>
           </w:p>
         </w:tc>
         <w:tc>
@@ -1193,21 +1209,7 @@
               <w:rPr>
                 <w:rFonts w:ascii="Times New Roman" w:hAnsi="Times New Roman" w:cs="Times New Roman"/>
               </w:rPr>
-              <w:t xml:space="preserve">. Implementacja związku 1:N pomiędzy Notowani a </w:t>
-            </w:r>
-            <w:proofErr w:type="spellStart"/>
-            <w:r>
-              <w:rPr>
-                <w:rFonts w:ascii="Times New Roman" w:hAnsi="Times New Roman" w:cs="Times New Roman"/>
-              </w:rPr>
-              <w:t>Sprawcy_zdarzeń</w:t>
-            </w:r>
-            <w:proofErr w:type="spellEnd"/>
-            <w:r>
-              <w:rPr>
-                <w:rFonts w:ascii="Times New Roman" w:hAnsi="Times New Roman" w:cs="Times New Roman"/>
-              </w:rPr>
-              <w:t xml:space="preserve"> (JEST_SPRAWCĄ)</w:t>
+              <w:t>. Implementacja związku 1:N pomiędzy Notowani a Sprawcy_zdarzeń (JEST_SPRAWCĄ)</w:t>
             </w:r>
           </w:p>
         </w:tc>
@@ -1239,14 +1241,12 @@
                 <w:rFonts w:ascii="Times New Roman" w:hAnsi="Times New Roman" w:cs="Times New Roman"/>
               </w:rPr>
             </w:pPr>
-            <w:proofErr w:type="spellStart"/>
             <w:r>
               <w:rPr>
                 <w:rFonts w:ascii="Times New Roman" w:hAnsi="Times New Roman" w:cs="Times New Roman"/>
               </w:rPr>
               <w:t>FK_Zdarzenia</w:t>
             </w:r>
-            <w:proofErr w:type="spellEnd"/>
           </w:p>
         </w:tc>
         <w:tc>
@@ -1287,21 +1287,7 @@
               <w:rPr>
                 <w:rFonts w:ascii="Times New Roman" w:hAnsi="Times New Roman" w:cs="Times New Roman"/>
               </w:rPr>
-              <w:t xml:space="preserve">. Implementacja związku 1:N pomiędzy </w:t>
-            </w:r>
-            <w:proofErr w:type="spellStart"/>
-            <w:r>
-              <w:rPr>
-                <w:rFonts w:ascii="Times New Roman" w:hAnsi="Times New Roman" w:cs="Times New Roman"/>
-              </w:rPr>
-              <w:t>Sprawcy_zdarzeń</w:t>
-            </w:r>
-            <w:proofErr w:type="spellEnd"/>
-            <w:r>
-              <w:rPr>
-                <w:rFonts w:ascii="Times New Roman" w:hAnsi="Times New Roman" w:cs="Times New Roman"/>
-              </w:rPr>
-              <w:t xml:space="preserve"> a Zdarzenia (DOTYCZY)</w:t>
+              <w:t>. Implementacja związku 1:N pomiędzy Sprawcy_zdarzeń a Zdarzenia (DOTYCZY)</w:t>
             </w:r>
           </w:p>
         </w:tc>
@@ -1386,14 +1372,12 @@
                 <w:rFonts w:ascii="Times New Roman" w:hAnsi="Times New Roman" w:cs="Times New Roman"/>
               </w:rPr>
             </w:pPr>
-            <w:proofErr w:type="spellStart"/>
             <w:r>
               <w:rPr>
                 <w:rFonts w:ascii="Times New Roman" w:hAnsi="Times New Roman" w:cs="Times New Roman"/>
               </w:rPr>
               <w:t>ID_zdarzenia</w:t>
             </w:r>
-            <w:proofErr w:type="spellEnd"/>
           </w:p>
         </w:tc>
         <w:tc>
@@ -1604,14 +1588,12 @@
                 <w:rFonts w:ascii="Times New Roman" w:hAnsi="Times New Roman" w:cs="Times New Roman"/>
               </w:rPr>
             </w:pPr>
-            <w:proofErr w:type="spellStart"/>
             <w:r>
               <w:rPr>
                 <w:rFonts w:ascii="Times New Roman" w:hAnsi="Times New Roman" w:cs="Times New Roman"/>
               </w:rPr>
               <w:t>Data_godzina_zdarzenia</w:t>
             </w:r>
-            <w:proofErr w:type="spellEnd"/>
           </w:p>
         </w:tc>
         <w:tc>
@@ -1624,14 +1606,12 @@
                 <w:rFonts w:ascii="Times New Roman" w:hAnsi="Times New Roman" w:cs="Times New Roman"/>
               </w:rPr>
             </w:pPr>
-            <w:proofErr w:type="spellStart"/>
             <w:r>
               <w:rPr>
                 <w:rFonts w:ascii="Times New Roman" w:hAnsi="Times New Roman" w:cs="Times New Roman"/>
               </w:rPr>
               <w:t>DateTime</w:t>
             </w:r>
-            <w:proofErr w:type="spellEnd"/>
           </w:p>
         </w:tc>
         <w:tc>
@@ -1680,14 +1660,12 @@
                 <w:rFonts w:ascii="Times New Roman" w:hAnsi="Times New Roman" w:cs="Times New Roman"/>
               </w:rPr>
             </w:pPr>
-            <w:proofErr w:type="spellStart"/>
             <w:r>
               <w:rPr>
                 <w:rFonts w:ascii="Times New Roman" w:hAnsi="Times New Roman" w:cs="Times New Roman"/>
               </w:rPr>
               <w:t>Szerokość_geograficzna</w:t>
             </w:r>
-            <w:proofErr w:type="spellEnd"/>
           </w:p>
         </w:tc>
         <w:tc>
@@ -1754,14 +1732,12 @@
                 <w:rFonts w:ascii="Times New Roman" w:hAnsi="Times New Roman" w:cs="Times New Roman"/>
               </w:rPr>
             </w:pPr>
-            <w:proofErr w:type="spellStart"/>
             <w:r>
               <w:rPr>
                 <w:rFonts w:ascii="Times New Roman" w:hAnsi="Times New Roman" w:cs="Times New Roman"/>
               </w:rPr>
               <w:t>Długość_geograficzna</w:t>
             </w:r>
-            <w:proofErr w:type="spellEnd"/>
           </w:p>
         </w:tc>
         <w:tc>
@@ -1892,7 +1868,6 @@
                 <w:iCs/>
               </w:rPr>
             </w:pPr>
-            <w:proofErr w:type="spellStart"/>
             <w:r>
               <w:rPr>
                 <w:rFonts w:ascii="Times New Roman" w:hAnsi="Times New Roman" w:cs="Times New Roman"/>
@@ -1901,7 +1876,6 @@
               </w:rPr>
               <w:t>Zdarzenia_drogowe</w:t>
             </w:r>
-            <w:proofErr w:type="spellEnd"/>
           </w:p>
         </w:tc>
         <w:tc>
@@ -1955,14 +1929,12 @@
                 <w:rFonts w:ascii="Times New Roman" w:hAnsi="Times New Roman" w:cs="Times New Roman"/>
               </w:rPr>
             </w:pPr>
-            <w:proofErr w:type="spellStart"/>
             <w:r>
               <w:rPr>
                 <w:rFonts w:ascii="Times New Roman" w:hAnsi="Times New Roman" w:cs="Times New Roman"/>
               </w:rPr>
               <w:t>FK_Zdarzenia</w:t>
             </w:r>
-            <w:proofErr w:type="spellEnd"/>
           </w:p>
         </w:tc>
         <w:tc>
@@ -1997,21 +1969,7 @@
               <w:rPr>
                 <w:rFonts w:ascii="Times New Roman" w:hAnsi="Times New Roman" w:cs="Times New Roman"/>
               </w:rPr>
-              <w:t xml:space="preserve">PK, FK wskazujący na Zdarzenia. Implementacja związku IS_A pomiędzy </w:t>
-            </w:r>
-            <w:proofErr w:type="spellStart"/>
-            <w:r>
-              <w:rPr>
-                <w:rFonts w:ascii="Times New Roman" w:hAnsi="Times New Roman" w:cs="Times New Roman"/>
-              </w:rPr>
-              <w:t>Zdarzenia_drogowe</w:t>
-            </w:r>
-            <w:proofErr w:type="spellEnd"/>
-            <w:r>
-              <w:rPr>
-                <w:rFonts w:ascii="Times New Roman" w:hAnsi="Times New Roman" w:cs="Times New Roman"/>
-              </w:rPr>
-              <w:t xml:space="preserve"> a Zdarzenia</w:t>
+              <w:t>PK, FK wskazujący na Zdarzenia. Implementacja związku IS_A pomiędzy Zdarzenia_drogowe a Zdarzenia</w:t>
             </w:r>
           </w:p>
         </w:tc>
@@ -2043,14 +2001,12 @@
                 <w:rFonts w:ascii="Times New Roman" w:hAnsi="Times New Roman" w:cs="Times New Roman"/>
               </w:rPr>
             </w:pPr>
-            <w:proofErr w:type="spellStart"/>
             <w:r>
               <w:rPr>
                 <w:rFonts w:ascii="Times New Roman" w:hAnsi="Times New Roman" w:cs="Times New Roman"/>
               </w:rPr>
               <w:t>Liczba_rannych</w:t>
             </w:r>
-            <w:proofErr w:type="spellEnd"/>
           </w:p>
         </w:tc>
         <w:tc>
@@ -2117,14 +2073,12 @@
                 <w:rFonts w:ascii="Times New Roman" w:hAnsi="Times New Roman" w:cs="Times New Roman"/>
               </w:rPr>
             </w:pPr>
-            <w:proofErr w:type="spellStart"/>
             <w:r>
               <w:rPr>
                 <w:rFonts w:ascii="Times New Roman" w:hAnsi="Times New Roman" w:cs="Times New Roman"/>
               </w:rPr>
               <w:t>Liczba_ofiar_śmiertelnych</w:t>
             </w:r>
-            <w:proofErr w:type="spellEnd"/>
           </w:p>
         </w:tc>
         <w:tc>
@@ -2191,14 +2145,12 @@
                 <w:rFonts w:ascii="Times New Roman" w:hAnsi="Times New Roman" w:cs="Times New Roman"/>
               </w:rPr>
             </w:pPr>
-            <w:proofErr w:type="spellStart"/>
             <w:r>
               <w:rPr>
                 <w:rFonts w:ascii="Times New Roman" w:hAnsi="Times New Roman" w:cs="Times New Roman"/>
               </w:rPr>
               <w:t>Warunki_pogodowe</w:t>
             </w:r>
-            <w:proofErr w:type="spellEnd"/>
           </w:p>
         </w:tc>
         <w:tc>
@@ -2271,14 +2223,12 @@
                 <w:rFonts w:ascii="Times New Roman" w:hAnsi="Times New Roman" w:cs="Times New Roman"/>
               </w:rPr>
             </w:pPr>
-            <w:proofErr w:type="spellStart"/>
             <w:r>
               <w:rPr>
                 <w:rFonts w:ascii="Times New Roman" w:hAnsi="Times New Roman" w:cs="Times New Roman"/>
               </w:rPr>
               <w:t>Przyczyna_zdarzenia</w:t>
             </w:r>
-            <w:proofErr w:type="spellEnd"/>
           </w:p>
         </w:tc>
         <w:tc>
@@ -2369,7 +2319,31 @@
               <w:rPr>
                 <w:rFonts w:ascii="Times New Roman" w:hAnsi="Times New Roman" w:cs="Times New Roman"/>
               </w:rPr>
-              <w:t>Kary wystawiane przez patrole za spowodowanie zdarzeń (wykroczeń, wypadków itp.).</w:t>
+              <w:t xml:space="preserve">Kary wystawiane przez patrole za spowodowanie zdarzeń (wykroczeń, wypadków </w:t>
+            </w:r>
+            <w:r>
+              <w:rPr>
+                <w:rFonts w:ascii="Times New Roman" w:hAnsi="Times New Roman" w:cs="Times New Roman"/>
+              </w:rPr>
+              <w:t>itp.). Wskazuje</w:t>
+            </w:r>
+            <w:r>
+              <w:rPr>
+                <w:rFonts w:ascii="Times New Roman" w:hAnsi="Times New Roman" w:cs="Times New Roman"/>
+              </w:rPr>
+              <w:t xml:space="preserve"> na zdarzenie i jego sprawcę</w:t>
+            </w:r>
+            <w:r>
+              <w:rPr>
+                <w:rFonts w:ascii="Times New Roman" w:hAnsi="Times New Roman" w:cs="Times New Roman"/>
+              </w:rPr>
+              <w:t xml:space="preserve"> oraz patrol który ją wystawił</w:t>
+            </w:r>
+            <w:r>
+              <w:rPr>
+                <w:rFonts w:ascii="Times New Roman" w:hAnsi="Times New Roman" w:cs="Times New Roman"/>
+              </w:rPr>
+              <w:t>.</w:t>
             </w:r>
           </w:p>
         </w:tc>
@@ -2401,14 +2375,12 @@
                 <w:rFonts w:ascii="Times New Roman" w:hAnsi="Times New Roman" w:cs="Times New Roman"/>
               </w:rPr>
             </w:pPr>
-            <w:proofErr w:type="spellStart"/>
             <w:r>
               <w:rPr>
                 <w:rFonts w:ascii="Times New Roman" w:hAnsi="Times New Roman" w:cs="Times New Roman"/>
               </w:rPr>
               <w:t>Nr_sprawy</w:t>
             </w:r>
-            <w:proofErr w:type="spellEnd"/>
           </w:p>
         </w:tc>
         <w:tc>
@@ -2475,14 +2447,12 @@
                 <w:rFonts w:ascii="Times New Roman" w:hAnsi="Times New Roman" w:cs="Times New Roman"/>
               </w:rPr>
             </w:pPr>
-            <w:proofErr w:type="spellStart"/>
             <w:r>
               <w:rPr>
                 <w:rFonts w:ascii="Times New Roman" w:hAnsi="Times New Roman" w:cs="Times New Roman"/>
               </w:rPr>
               <w:t>FK_Zdarzenia</w:t>
             </w:r>
-            <w:proofErr w:type="spellEnd"/>
           </w:p>
         </w:tc>
         <w:tc>
@@ -2517,13 +2487,49 @@
               <w:rPr>
                 <w:rFonts w:ascii="Times New Roman" w:hAnsi="Times New Roman" w:cs="Times New Roman"/>
               </w:rPr>
-              <w:t>FK wskazujący na Zdarzenia. Implementacja związku 1:N pomiędzy Kary a Zdarzenia</w:t>
-            </w:r>
-            <w:r>
-              <w:rPr>
-                <w:rFonts w:ascii="Times New Roman" w:hAnsi="Times New Roman" w:cs="Times New Roman"/>
-              </w:rPr>
-              <w:t xml:space="preserve"> (POWÓD)</w:t>
+              <w:t xml:space="preserve">FK wskazujący na </w:t>
+            </w:r>
+            <w:r>
+              <w:rPr>
+                <w:rFonts w:ascii="Times New Roman" w:hAnsi="Times New Roman" w:cs="Times New Roman"/>
+              </w:rPr>
+              <w:t>Sprawcy_zdarzeń</w:t>
+            </w:r>
+            <w:r>
+              <w:rPr>
+                <w:rFonts w:ascii="Times New Roman" w:hAnsi="Times New Roman" w:cs="Times New Roman"/>
+              </w:rPr>
+              <w:t xml:space="preserve">. Implementacja związku 1:N pomiędzy Kary a </w:t>
+            </w:r>
+            <w:r>
+              <w:rPr>
+                <w:rFonts w:ascii="Times New Roman" w:hAnsi="Times New Roman" w:cs="Times New Roman"/>
+              </w:rPr>
+              <w:t>Sprawcy_</w:t>
+            </w:r>
+            <w:r>
+              <w:rPr>
+                <w:rFonts w:ascii="Times New Roman" w:hAnsi="Times New Roman" w:cs="Times New Roman"/>
+              </w:rPr>
+              <w:t xml:space="preserve">zdarzeń </w:t>
+            </w:r>
+            <w:r>
+              <w:rPr>
+                <w:rFonts w:ascii="Times New Roman" w:hAnsi="Times New Roman" w:cs="Times New Roman"/>
+              </w:rPr>
+              <w:t>(</w:t>
+            </w:r>
+            <w:r>
+              <w:rPr>
+                <w:rFonts w:ascii="Times New Roman" w:hAnsi="Times New Roman" w:cs="Times New Roman"/>
+              </w:rPr>
+              <w:t>OTRZYMAŁ</w:t>
+            </w:r>
+            <w:r>
+              <w:rPr>
+                <w:rFonts w:ascii="Times New Roman" w:hAnsi="Times New Roman" w:cs="Times New Roman"/>
+              </w:rPr>
+              <w:t>)</w:t>
             </w:r>
           </w:p>
         </w:tc>
@@ -2555,14 +2561,12 @@
                 <w:rFonts w:ascii="Times New Roman" w:hAnsi="Times New Roman" w:cs="Times New Roman"/>
               </w:rPr>
             </w:pPr>
-            <w:proofErr w:type="spellStart"/>
-            <w:r>
-              <w:rPr>
-                <w:rFonts w:ascii="Times New Roman" w:hAnsi="Times New Roman" w:cs="Times New Roman"/>
-              </w:rPr>
-              <w:t>FK_Patrole</w:t>
-            </w:r>
-            <w:proofErr w:type="spellEnd"/>
+            <w:r>
+              <w:rPr>
+                <w:rFonts w:ascii="Times New Roman" w:hAnsi="Times New Roman" w:cs="Times New Roman"/>
+              </w:rPr>
+              <w:t>Nr_patrolu</w:t>
+            </w:r>
           </w:p>
         </w:tc>
         <w:tc>
@@ -2597,13 +2601,31 @@
               <w:rPr>
                 <w:rFonts w:ascii="Times New Roman" w:hAnsi="Times New Roman" w:cs="Times New Roman"/>
               </w:rPr>
-              <w:t>FK wskazujący na Patrole. Implementacja związku 1:0...N pomiędzy Patrole a Kary</w:t>
-            </w:r>
-            <w:r>
-              <w:rPr>
-                <w:rFonts w:ascii="Times New Roman" w:hAnsi="Times New Roman" w:cs="Times New Roman"/>
-              </w:rPr>
-              <w:t xml:space="preserve"> (WYSTAWIŁ)</w:t>
+              <w:t>I</w:t>
+            </w:r>
+            <w:r>
+              <w:rPr>
+                <w:rFonts w:ascii="Times New Roman" w:hAnsi="Times New Roman" w:cs="Times New Roman"/>
+              </w:rPr>
+              <w:t xml:space="preserve">dentyfikator </w:t>
+            </w:r>
+            <w:r>
+              <w:rPr>
+                <w:rFonts w:ascii="Times New Roman" w:hAnsi="Times New Roman" w:cs="Times New Roman"/>
+              </w:rPr>
+              <w:t>patrolu,</w:t>
+            </w:r>
+            <w:r>
+              <w:rPr>
+                <w:rFonts w:ascii="Times New Roman" w:hAnsi="Times New Roman" w:cs="Times New Roman"/>
+              </w:rPr>
+              <w:t xml:space="preserve"> który wystawił karę</w:t>
+            </w:r>
+            <w:r>
+              <w:rPr>
+                <w:rFonts w:ascii="Times New Roman" w:hAnsi="Times New Roman" w:cs="Times New Roman"/>
+              </w:rPr>
+              <w:t xml:space="preserve"> </w:t>
             </w:r>
           </w:p>
         </w:tc>
@@ -2641,14 +2663,12 @@
                 <w:rFonts w:ascii="Times New Roman" w:hAnsi="Times New Roman" w:cs="Times New Roman"/>
               </w:rPr>
             </w:pPr>
-            <w:proofErr w:type="spellStart"/>
             <w:r>
               <w:rPr>
                 <w:rFonts w:ascii="Times New Roman" w:hAnsi="Times New Roman" w:cs="Times New Roman"/>
               </w:rPr>
               <w:t>Podstawa_prawna</w:t>
             </w:r>
-            <w:proofErr w:type="spellEnd"/>
           </w:p>
         </w:tc>
         <w:tc>
@@ -2774,14 +2794,12 @@
                 <w:rFonts w:ascii="Times New Roman" w:hAnsi="Times New Roman" w:cs="Times New Roman"/>
               </w:rPr>
             </w:pPr>
-            <w:proofErr w:type="spellStart"/>
             <w:r>
               <w:rPr>
                 <w:rFonts w:ascii="Times New Roman" w:hAnsi="Times New Roman" w:cs="Times New Roman"/>
               </w:rPr>
               <w:t>FK_Kary</w:t>
             </w:r>
-            <w:proofErr w:type="spellEnd"/>
           </w:p>
         </w:tc>
         <w:tc>
@@ -2816,7 +2834,14 @@
               <w:rPr>
                 <w:rFonts w:ascii="Times New Roman" w:hAnsi="Times New Roman" w:cs="Times New Roman"/>
               </w:rPr>
-              <w:t>PK, FK wskazujący na Kary. Implementacja związku IS_A pomiędzy Mandaty a Kary</w:t>
+              <w:t xml:space="preserve">PK, FK wskazujący na Kary. Implementacja związku IS_A </w:t>
+            </w:r>
+            <w:r>
+              <w:rPr>
+                <w:rFonts w:ascii="Times New Roman" w:hAnsi="Times New Roman" w:cs="Times New Roman"/>
+              </w:rPr>
+              <w:lastRenderedPageBreak/>
+              <w:t>pomiędzy Mandaty a Kary</w:t>
             </w:r>
           </w:p>
         </w:tc>
@@ -2920,14 +2945,12 @@
                 <w:rFonts w:ascii="Times New Roman" w:hAnsi="Times New Roman" w:cs="Times New Roman"/>
               </w:rPr>
             </w:pPr>
-            <w:proofErr w:type="spellStart"/>
             <w:r>
               <w:rPr>
                 <w:rFonts w:ascii="Times New Roman" w:hAnsi="Times New Roman" w:cs="Times New Roman"/>
               </w:rPr>
               <w:t>Czy_przyjęty</w:t>
             </w:r>
-            <w:proofErr w:type="spellEnd"/>
           </w:p>
         </w:tc>
         <w:tc>
@@ -2940,14 +2963,12 @@
                 <w:rFonts w:ascii="Times New Roman" w:hAnsi="Times New Roman" w:cs="Times New Roman"/>
               </w:rPr>
             </w:pPr>
-            <w:proofErr w:type="spellStart"/>
             <w:r>
               <w:rPr>
                 <w:rFonts w:ascii="Times New Roman" w:hAnsi="Times New Roman" w:cs="Times New Roman"/>
               </w:rPr>
               <w:t>Boolean</w:t>
             </w:r>
-            <w:proofErr w:type="spellEnd"/>
           </w:p>
         </w:tc>
         <w:tc>
@@ -2996,14 +3017,12 @@
                 <w:rFonts w:ascii="Times New Roman" w:hAnsi="Times New Roman" w:cs="Times New Roman"/>
               </w:rPr>
             </w:pPr>
-            <w:proofErr w:type="spellStart"/>
             <w:r>
               <w:rPr>
                 <w:rFonts w:ascii="Times New Roman" w:hAnsi="Times New Roman" w:cs="Times New Roman"/>
               </w:rPr>
               <w:t>Punkty_karne</w:t>
             </w:r>
-            <w:proofErr w:type="spellEnd"/>
           </w:p>
         </w:tc>
         <w:tc>
@@ -3070,14 +3089,12 @@
                 <w:rFonts w:ascii="Times New Roman" w:hAnsi="Times New Roman" w:cs="Times New Roman"/>
               </w:rPr>
             </w:pPr>
-            <w:proofErr w:type="spellStart"/>
             <w:r>
               <w:rPr>
                 <w:rFonts w:ascii="Times New Roman" w:hAnsi="Times New Roman" w:cs="Times New Roman"/>
               </w:rPr>
               <w:t>Seria_numer_mandatu</w:t>
             </w:r>
-            <w:proofErr w:type="spellEnd"/>
           </w:p>
         </w:tc>
         <w:tc>
@@ -3150,14 +3167,12 @@
                 <w:rFonts w:ascii="Times New Roman" w:hAnsi="Times New Roman" w:cs="Times New Roman"/>
               </w:rPr>
             </w:pPr>
-            <w:proofErr w:type="spellStart"/>
             <w:r>
               <w:rPr>
                 <w:rFonts w:ascii="Times New Roman" w:hAnsi="Times New Roman" w:cs="Times New Roman"/>
               </w:rPr>
               <w:t>Termin_płatności</w:t>
             </w:r>
-            <w:proofErr w:type="spellEnd"/>
           </w:p>
         </w:tc>
         <w:tc>
@@ -3173,14 +3188,12 @@
                 <w:rFonts w:ascii="Times New Roman" w:hAnsi="Times New Roman" w:cs="Times New Roman"/>
               </w:rPr>
             </w:pPr>
-            <w:proofErr w:type="spellStart"/>
             <w:r>
               <w:rPr>
                 <w:rFonts w:ascii="Times New Roman" w:hAnsi="Times New Roman" w:cs="Times New Roman"/>
               </w:rPr>
               <w:t>DateTime</w:t>
             </w:r>
-            <w:proofErr w:type="spellEnd"/>
           </w:p>
         </w:tc>
         <w:tc>
@@ -3282,14 +3295,12 @@
                 <w:rFonts w:ascii="Times New Roman" w:hAnsi="Times New Roman" w:cs="Times New Roman"/>
               </w:rPr>
             </w:pPr>
-            <w:proofErr w:type="spellStart"/>
             <w:r>
               <w:rPr>
                 <w:rFonts w:ascii="Times New Roman" w:hAnsi="Times New Roman" w:cs="Times New Roman"/>
               </w:rPr>
               <w:t>FK_Kary</w:t>
             </w:r>
-            <w:proofErr w:type="spellEnd"/>
           </w:p>
         </w:tc>
         <w:tc>
@@ -3504,7 +3515,6 @@
                 <w:iCs/>
               </w:rPr>
             </w:pPr>
-            <w:proofErr w:type="spellStart"/>
             <w:r>
               <w:rPr>
                 <w:rFonts w:ascii="Times New Roman" w:hAnsi="Times New Roman" w:cs="Times New Roman"/>
@@ -3513,7 +3523,6 @@
               </w:rPr>
               <w:t>Wnioski_do_sądu</w:t>
             </w:r>
-            <w:proofErr w:type="spellEnd"/>
           </w:p>
         </w:tc>
         <w:tc>
@@ -3567,14 +3576,12 @@
                 <w:rFonts w:ascii="Times New Roman" w:hAnsi="Times New Roman" w:cs="Times New Roman"/>
               </w:rPr>
             </w:pPr>
-            <w:proofErr w:type="spellStart"/>
             <w:r>
               <w:rPr>
                 <w:rFonts w:ascii="Times New Roman" w:hAnsi="Times New Roman" w:cs="Times New Roman"/>
               </w:rPr>
               <w:t>FK_Kary</w:t>
             </w:r>
-            <w:proofErr w:type="spellEnd"/>
           </w:p>
         </w:tc>
         <w:tc>
@@ -3609,21 +3616,7 @@
               <w:rPr>
                 <w:rFonts w:ascii="Times New Roman" w:hAnsi="Times New Roman" w:cs="Times New Roman"/>
               </w:rPr>
-              <w:t xml:space="preserve">PK, FK wskazujący na Kary. Implementacja związku IS_A pomiędzy </w:t>
-            </w:r>
-            <w:proofErr w:type="spellStart"/>
-            <w:r>
-              <w:rPr>
-                <w:rFonts w:ascii="Times New Roman" w:hAnsi="Times New Roman" w:cs="Times New Roman"/>
-              </w:rPr>
-              <w:t>Wnioski_do_sądu</w:t>
-            </w:r>
-            <w:proofErr w:type="spellEnd"/>
-            <w:r>
-              <w:rPr>
-                <w:rFonts w:ascii="Times New Roman" w:hAnsi="Times New Roman" w:cs="Times New Roman"/>
-              </w:rPr>
-              <w:t xml:space="preserve"> a Kary</w:t>
+              <w:t>PK, FK wskazujący na Kary. Implementacja związku IS_A pomiędzy Wnioski_do_sądu a Kary</w:t>
             </w:r>
           </w:p>
         </w:tc>
@@ -3727,14 +3720,12 @@
                 <w:rFonts w:ascii="Times New Roman" w:hAnsi="Times New Roman" w:cs="Times New Roman"/>
               </w:rPr>
             </w:pPr>
-            <w:proofErr w:type="spellStart"/>
             <w:r>
               <w:rPr>
                 <w:rFonts w:ascii="Times New Roman" w:hAnsi="Times New Roman" w:cs="Times New Roman"/>
               </w:rPr>
               <w:t>Sygnatura_akt</w:t>
             </w:r>
-            <w:proofErr w:type="spellEnd"/>
           </w:p>
         </w:tc>
         <w:tc>
@@ -3807,14 +3798,12 @@
                 <w:rFonts w:ascii="Times New Roman" w:hAnsi="Times New Roman" w:cs="Times New Roman"/>
               </w:rPr>
             </w:pPr>
-            <w:proofErr w:type="spellStart"/>
             <w:r>
               <w:rPr>
                 <w:rFonts w:ascii="Times New Roman" w:hAnsi="Times New Roman" w:cs="Times New Roman"/>
               </w:rPr>
               <w:t>Rodzaj_wniosku</w:t>
             </w:r>
-            <w:proofErr w:type="spellEnd"/>
           </w:p>
         </w:tc>
         <w:tc>
@@ -3857,134 +3846,6 @@
           </w:p>
         </w:tc>
       </w:tr>
-      <w:tr>
-        <w:tc>
-          <w:tcPr>
-            <w:tcW w:w="2206" w:type="dxa"/>
-            <w:vMerge w:val="restart"/>
-            <w:tcBorders>
-              <w:top w:val="single" w:sz="18" w:space="0" w:color="auto"/>
-            </w:tcBorders>
-            <w:vAlign w:val="center"/>
-          </w:tcPr>
-          <w:p>
-            <w:pPr>
-              <w:jc w:val="center"/>
-              <w:rPr>
-                <w:rFonts w:ascii="Times New Roman" w:hAnsi="Times New Roman" w:cs="Times New Roman"/>
-                <w:i/>
-                <w:iCs/>
-              </w:rPr>
-            </w:pPr>
-            <w:r>
-              <w:rPr>
-                <w:rFonts w:ascii="Times New Roman" w:hAnsi="Times New Roman" w:cs="Times New Roman"/>
-                <w:i/>
-                <w:iCs/>
-              </w:rPr>
-              <w:lastRenderedPageBreak/>
-              <w:t>Patrole</w:t>
-            </w:r>
-          </w:p>
-        </w:tc>
-        <w:tc>
-          <w:tcPr>
-            <w:tcW w:w="6820" w:type="dxa"/>
-            <w:gridSpan w:val="3"/>
-            <w:tcBorders>
-              <w:top w:val="single" w:sz="18" w:space="0" w:color="auto"/>
-            </w:tcBorders>
-            <w:shd w:val="clear" w:color="auto" w:fill="D0CECE" w:themeFill="background2" w:themeFillShade="E6"/>
-          </w:tcPr>
-          <w:p>
-            <w:pPr>
-              <w:rPr>
-                <w:rFonts w:ascii="Times New Roman" w:hAnsi="Times New Roman" w:cs="Times New Roman"/>
-              </w:rPr>
-            </w:pPr>
-            <w:r>
-              <w:rPr>
-                <w:rFonts w:ascii="Times New Roman" w:hAnsi="Times New Roman" w:cs="Times New Roman"/>
-              </w:rPr>
-              <w:t>Tabela na potrzeby połączenia z plikiem CSV generowanym z chmury zsynchronizowanej z tabletami policjantów patrolujących.</w:t>
-            </w:r>
-          </w:p>
-        </w:tc>
-      </w:tr>
-      <w:tr>
-        <w:tc>
-          <w:tcPr>
-            <w:tcW w:w="2206" w:type="dxa"/>
-            <w:vMerge/>
-          </w:tcPr>
-          <w:p>
-            <w:pPr>
-              <w:jc w:val="center"/>
-              <w:rPr>
-                <w:rFonts w:ascii="Times New Roman" w:hAnsi="Times New Roman" w:cs="Times New Roman"/>
-                <w:i/>
-                <w:iCs/>
-              </w:rPr>
-            </w:pPr>
-          </w:p>
-        </w:tc>
-        <w:tc>
-          <w:tcPr>
-            <w:tcW w:w="2587" w:type="dxa"/>
-          </w:tcPr>
-          <w:p>
-            <w:pPr>
-              <w:rPr>
-                <w:rFonts w:ascii="Times New Roman" w:hAnsi="Times New Roman" w:cs="Times New Roman"/>
-              </w:rPr>
-            </w:pPr>
-            <w:proofErr w:type="spellStart"/>
-            <w:r>
-              <w:rPr>
-                <w:rFonts w:ascii="Times New Roman" w:hAnsi="Times New Roman" w:cs="Times New Roman"/>
-              </w:rPr>
-              <w:t>Nr_patrolu</w:t>
-            </w:r>
-            <w:proofErr w:type="spellEnd"/>
-          </w:p>
-        </w:tc>
-        <w:tc>
-          <w:tcPr>
-            <w:tcW w:w="2059" w:type="dxa"/>
-          </w:tcPr>
-          <w:p>
-            <w:pPr>
-              <w:rPr>
-                <w:rFonts w:ascii="Times New Roman" w:hAnsi="Times New Roman" w:cs="Times New Roman"/>
-              </w:rPr>
-            </w:pPr>
-            <w:r>
-              <w:rPr>
-                <w:rFonts w:ascii="Times New Roman" w:hAnsi="Times New Roman" w:cs="Times New Roman"/>
-              </w:rPr>
-              <w:t>Znakowy – 10 znaków</w:t>
-            </w:r>
-          </w:p>
-        </w:tc>
-        <w:tc>
-          <w:tcPr>
-            <w:tcW w:w="2174" w:type="dxa"/>
-          </w:tcPr>
-          <w:p>
-            <w:pPr>
-              <w:rPr>
-                <w:rFonts w:ascii="Times New Roman" w:hAnsi="Times New Roman" w:cs="Times New Roman"/>
-              </w:rPr>
-            </w:pPr>
-            <w:r>
-              <w:rPr>
-                <w:rFonts w:ascii="Times New Roman" w:hAnsi="Times New Roman" w:cs="Times New Roman"/>
-              </w:rPr>
-              <w:t xml:space="preserve">PK, unikalny identyfikator patrolu </w:t>
-            </w:r>
-          </w:p>
-        </w:tc>
-      </w:tr>
     </w:tbl>
     <w:p>
       <w:pPr>
@@ -4021,6 +3882,7 @@
         <w:rPr>
           <w:rFonts w:ascii="Times New Roman" w:hAnsi="Times New Roman" w:cs="Times New Roman"/>
         </w:rPr>
+        <w:lastRenderedPageBreak/>
         <w:t>Każdy wiersz reprezentuje jeden patrol (czyli jedną służbę jednego/dwóch policjantów, z konkretną datą rozpoczęcia i zakończenia, z unikalnym numerem patrolu)</w:t>
       </w:r>
       <w:r>
@@ -4053,7 +3915,6 @@
         </w:rPr>
         <w:t xml:space="preserve">Kolumna 1 – </w:t>
       </w:r>
-      <w:proofErr w:type="spellStart"/>
       <w:r>
         <w:rPr>
           <w:rFonts w:ascii="Times New Roman" w:hAnsi="Times New Roman" w:cs="Times New Roman"/>
@@ -4064,14 +3925,7 @@
         <w:rPr>
           <w:rFonts w:ascii="Times New Roman" w:hAnsi="Times New Roman" w:cs="Times New Roman"/>
         </w:rPr>
-        <w:t>patrolu</w:t>
-      </w:r>
-      <w:proofErr w:type="spellEnd"/>
-      <w:r>
-        <w:rPr>
-          <w:rFonts w:ascii="Times New Roman" w:hAnsi="Times New Roman" w:cs="Times New Roman"/>
-        </w:rPr>
-        <w:t xml:space="preserve"> (unikalny ciąg </w:t>
+        <w:t xml:space="preserve">patrolu (unikalny ciąg </w:t>
       </w:r>
       <w:r>
         <w:rPr>
@@ -4107,35 +3961,7 @@
         <w:rPr>
           <w:rFonts w:ascii="Times New Roman" w:hAnsi="Times New Roman" w:cs="Times New Roman"/>
         </w:rPr>
-        <w:t xml:space="preserve">– </w:t>
-      </w:r>
-      <w:proofErr w:type="spellStart"/>
-      <w:r>
-        <w:rPr>
-          <w:rFonts w:ascii="Times New Roman" w:hAnsi="Times New Roman" w:cs="Times New Roman"/>
-        </w:rPr>
-        <w:t>data_godzina_rozpoczęcia</w:t>
-      </w:r>
-      <w:proofErr w:type="spellEnd"/>
-      <w:r>
-        <w:rPr>
-          <w:rFonts w:ascii="Times New Roman" w:hAnsi="Times New Roman" w:cs="Times New Roman"/>
-        </w:rPr>
-        <w:t xml:space="preserve"> (</w:t>
-      </w:r>
-      <w:proofErr w:type="spellStart"/>
-      <w:r>
-        <w:rPr>
-          <w:rFonts w:ascii="Times New Roman" w:hAnsi="Times New Roman" w:cs="Times New Roman"/>
-        </w:rPr>
-        <w:t>TimeStamp</w:t>
-      </w:r>
-      <w:proofErr w:type="spellEnd"/>
-      <w:r>
-        <w:rPr>
-          <w:rFonts w:ascii="Times New Roman" w:hAnsi="Times New Roman" w:cs="Times New Roman"/>
-        </w:rPr>
-        <w:t>)</w:t>
+        <w:t>– data_godzina_rozpoczęcia (TimeStamp)</w:t>
       </w:r>
     </w:p>
     <w:p>
@@ -4153,35 +3979,7 @@
         <w:rPr>
           <w:rFonts w:ascii="Times New Roman" w:hAnsi="Times New Roman" w:cs="Times New Roman"/>
         </w:rPr>
-        <w:t xml:space="preserve">Kolumna 3 – </w:t>
-      </w:r>
-      <w:proofErr w:type="spellStart"/>
-      <w:r>
-        <w:rPr>
-          <w:rFonts w:ascii="Times New Roman" w:hAnsi="Times New Roman" w:cs="Times New Roman"/>
-        </w:rPr>
-        <w:t>data_godzina_zakończenia</w:t>
-      </w:r>
-      <w:proofErr w:type="spellEnd"/>
-      <w:r>
-        <w:rPr>
-          <w:rFonts w:ascii="Times New Roman" w:hAnsi="Times New Roman" w:cs="Times New Roman"/>
-        </w:rPr>
-        <w:t xml:space="preserve"> (</w:t>
-      </w:r>
-      <w:proofErr w:type="spellStart"/>
-      <w:r>
-        <w:rPr>
-          <w:rFonts w:ascii="Times New Roman" w:hAnsi="Times New Roman" w:cs="Times New Roman"/>
-        </w:rPr>
-        <w:t>TimeStamp</w:t>
-      </w:r>
-      <w:proofErr w:type="spellEnd"/>
-      <w:r>
-        <w:rPr>
-          <w:rFonts w:ascii="Times New Roman" w:hAnsi="Times New Roman" w:cs="Times New Roman"/>
-        </w:rPr>
-        <w:t>)</w:t>
+        <w:t>Kolumna 3 – data_godzina_zakończenia (TimeStamp)</w:t>
       </w:r>
     </w:p>
     <w:p>
@@ -4199,21 +3997,7 @@
         <w:rPr>
           <w:rFonts w:ascii="Times New Roman" w:hAnsi="Times New Roman" w:cs="Times New Roman"/>
         </w:rPr>
-        <w:t xml:space="preserve">Kolumna 4 – </w:t>
-      </w:r>
-      <w:proofErr w:type="spellStart"/>
-      <w:r>
-        <w:rPr>
-          <w:rFonts w:ascii="Times New Roman" w:hAnsi="Times New Roman" w:cs="Times New Roman"/>
-        </w:rPr>
-        <w:t>dzielnica_patrolu</w:t>
-      </w:r>
-      <w:proofErr w:type="spellEnd"/>
-      <w:r>
-        <w:rPr>
-          <w:rFonts w:ascii="Times New Roman" w:hAnsi="Times New Roman" w:cs="Times New Roman"/>
-        </w:rPr>
-        <w:t xml:space="preserve"> (ciąg 20 znaków)</w:t>
+        <w:t>Kolumna 4 – dzielnica_patrolu (ciąg 20 znaków)</w:t>
       </w:r>
     </w:p>
     <w:p>
@@ -4249,21 +4033,7 @@
         <w:rPr>
           <w:rFonts w:ascii="Times New Roman" w:hAnsi="Times New Roman" w:cs="Times New Roman"/>
         </w:rPr>
-        <w:t xml:space="preserve">Kolumna 6 – </w:t>
-      </w:r>
-      <w:proofErr w:type="spellStart"/>
-      <w:r>
-        <w:rPr>
-          <w:rFonts w:ascii="Times New Roman" w:hAnsi="Times New Roman" w:cs="Times New Roman"/>
-        </w:rPr>
-        <w:t>nr_rejestracyjny</w:t>
-      </w:r>
-      <w:proofErr w:type="spellEnd"/>
-      <w:r>
-        <w:rPr>
-          <w:rFonts w:ascii="Times New Roman" w:hAnsi="Times New Roman" w:cs="Times New Roman"/>
-        </w:rPr>
-        <w:t xml:space="preserve"> (ciąg 7-8 znaków)</w:t>
+        <w:t>Kolumna 6 – nr_rejestracyjny (ciąg 7-8 znaków)</w:t>
       </w:r>
     </w:p>
     <w:p>
@@ -4281,21 +4051,7 @@
         <w:rPr>
           <w:rFonts w:ascii="Times New Roman" w:hAnsi="Times New Roman" w:cs="Times New Roman"/>
         </w:rPr>
-        <w:t xml:space="preserve">Kolumna 7 – </w:t>
-      </w:r>
-      <w:proofErr w:type="spellStart"/>
-      <w:r>
-        <w:rPr>
-          <w:rFonts w:ascii="Times New Roman" w:hAnsi="Times New Roman" w:cs="Times New Roman"/>
-        </w:rPr>
-        <w:t>nr_odznaki_kierowcy</w:t>
-      </w:r>
-      <w:proofErr w:type="spellEnd"/>
-      <w:r>
-        <w:rPr>
-          <w:rFonts w:ascii="Times New Roman" w:hAnsi="Times New Roman" w:cs="Times New Roman"/>
-        </w:rPr>
-        <w:t xml:space="preserve"> (</w:t>
+        <w:t>Kolumna 7 – nr_odznaki_kierowcy (</w:t>
       </w:r>
       <w:r>
         <w:rPr>
@@ -4337,21 +4093,7 @@
         <w:rPr>
           <w:rFonts w:ascii="Times New Roman" w:hAnsi="Times New Roman" w:cs="Times New Roman"/>
         </w:rPr>
-        <w:t xml:space="preserve"> – </w:t>
-      </w:r>
-      <w:proofErr w:type="spellStart"/>
-      <w:r>
-        <w:rPr>
-          <w:rFonts w:ascii="Times New Roman" w:hAnsi="Times New Roman" w:cs="Times New Roman"/>
-        </w:rPr>
-        <w:t>nr_odznaki_partnera</w:t>
-      </w:r>
-      <w:proofErr w:type="spellEnd"/>
-      <w:r>
-        <w:rPr>
-          <w:rFonts w:ascii="Times New Roman" w:hAnsi="Times New Roman" w:cs="Times New Roman"/>
-        </w:rPr>
-        <w:t xml:space="preserve"> (</w:t>
+        <w:t xml:space="preserve"> – nr_odznaki_partnera (</w:t>
       </w:r>
       <w:r>
         <w:rPr>
@@ -4730,7 +4472,6 @@
         <w:rPr>
           <w:rFonts w:ascii="Times New Roman" w:hAnsi="Times New Roman" w:cs="Times New Roman"/>
         </w:rPr>
-        <w:lastRenderedPageBreak/>
         <w:t>Czy decyzja o nałożeniu pouczenia była podyktowana niską szkodliwością czynu, czy postawą sprawcy</w:t>
       </w:r>
       <w:r>
@@ -4809,6 +4550,7 @@
         <w:rPr>
           <w:rFonts w:ascii="Times New Roman" w:hAnsi="Times New Roman" w:cs="Times New Roman"/>
         </w:rPr>
+        <w:lastRenderedPageBreak/>
         <w:t>Porównaj liczbę patroli i wypadków drogowych w poszczególnych dzielnicach w analizowanym miesiącu względem poprzednich.</w:t>
       </w:r>
     </w:p>
@@ -4823,150 +4565,64 @@
         <w:rPr>
           <w:rFonts w:ascii="Times New Roman" w:hAnsi="Times New Roman" w:cs="Times New Roman"/>
         </w:rPr>
-        <w:t xml:space="preserve">- Liczba patroli: plik CSV z tabletów, zliczanie unikalnych wartości z kolumny </w:t>
-      </w:r>
-      <w:proofErr w:type="spellStart"/>
-      <w:r>
-        <w:rPr>
-          <w:rFonts w:ascii="Times New Roman" w:hAnsi="Times New Roman" w:cs="Times New Roman"/>
-        </w:rPr>
-        <w:t>nr_patrolu</w:t>
-      </w:r>
-      <w:proofErr w:type="spellEnd"/>
-      <w:r>
-        <w:rPr>
-          <w:rFonts w:ascii="Times New Roman" w:hAnsi="Times New Roman" w:cs="Times New Roman"/>
-        </w:rPr>
-        <w:t xml:space="preserve"> (w danym miesiącu)</w:t>
-      </w:r>
-    </w:p>
-    <w:p>
-      <w:pPr>
-        <w:pStyle w:val="Akapitzlist"/>
-        <w:rPr>
-          <w:rFonts w:ascii="Times New Roman" w:hAnsi="Times New Roman" w:cs="Times New Roman"/>
-        </w:rPr>
-      </w:pPr>
-      <w:r>
-        <w:rPr>
-          <w:rFonts w:ascii="Times New Roman" w:hAnsi="Times New Roman" w:cs="Times New Roman"/>
-        </w:rPr>
-        <w:t xml:space="preserve">- Dzielnica patrolu: plik CSV z tabletów, kolumna </w:t>
-      </w:r>
-      <w:proofErr w:type="spellStart"/>
-      <w:r>
-        <w:rPr>
-          <w:rFonts w:ascii="Times New Roman" w:hAnsi="Times New Roman" w:cs="Times New Roman"/>
-        </w:rPr>
-        <w:t>dzielnica_patrolu</w:t>
-      </w:r>
-      <w:proofErr w:type="spellEnd"/>
-    </w:p>
-    <w:p>
-      <w:pPr>
-        <w:pStyle w:val="Akapitzlist"/>
-        <w:rPr>
-          <w:rFonts w:ascii="Times New Roman" w:hAnsi="Times New Roman" w:cs="Times New Roman"/>
-        </w:rPr>
-      </w:pPr>
-      <w:r>
-        <w:rPr>
-          <w:rFonts w:ascii="Times New Roman" w:hAnsi="Times New Roman" w:cs="Times New Roman"/>
-        </w:rPr>
-        <w:t xml:space="preserve">- Liczba wypadków drogowych: Policyjna baza danych, tabela </w:t>
-      </w:r>
-      <w:proofErr w:type="spellStart"/>
-      <w:r>
-        <w:rPr>
-          <w:rFonts w:ascii="Times New Roman" w:hAnsi="Times New Roman" w:cs="Times New Roman"/>
-        </w:rPr>
-        <w:t>Zdarzenia_drogowe</w:t>
-      </w:r>
-      <w:proofErr w:type="spellEnd"/>
-      <w:r>
-        <w:rPr>
-          <w:rFonts w:ascii="Times New Roman" w:hAnsi="Times New Roman" w:cs="Times New Roman"/>
-        </w:rPr>
-        <w:t>, zliczanie rekordów</w:t>
-      </w:r>
-    </w:p>
-    <w:p>
-      <w:pPr>
-        <w:pStyle w:val="Akapitzlist"/>
-        <w:rPr>
-          <w:rFonts w:ascii="Times New Roman" w:hAnsi="Times New Roman" w:cs="Times New Roman"/>
-        </w:rPr>
-      </w:pPr>
-      <w:r>
-        <w:rPr>
-          <w:rFonts w:ascii="Times New Roman" w:hAnsi="Times New Roman" w:cs="Times New Roman"/>
-        </w:rPr>
-        <w:t xml:space="preserve">- Lokalizacja wypadku: Policyjna baza danych, tabela Zdarzenia, kolumny </w:t>
-      </w:r>
-      <w:proofErr w:type="spellStart"/>
-      <w:r>
-        <w:rPr>
-          <w:rFonts w:ascii="Times New Roman" w:hAnsi="Times New Roman" w:cs="Times New Roman"/>
-        </w:rPr>
-        <w:t>Szerokość_geograficzna</w:t>
-      </w:r>
-      <w:proofErr w:type="spellEnd"/>
-      <w:r>
-        <w:rPr>
-          <w:rFonts w:ascii="Times New Roman" w:hAnsi="Times New Roman" w:cs="Times New Roman"/>
-        </w:rPr>
-        <w:t xml:space="preserve"> i </w:t>
-      </w:r>
-      <w:proofErr w:type="spellStart"/>
-      <w:r>
-        <w:rPr>
-          <w:rFonts w:ascii="Times New Roman" w:hAnsi="Times New Roman" w:cs="Times New Roman"/>
-        </w:rPr>
-        <w:t>Długość_geograficzna</w:t>
-      </w:r>
-      <w:proofErr w:type="spellEnd"/>
-      <w:r>
-        <w:rPr>
-          <w:rFonts w:ascii="Times New Roman" w:hAnsi="Times New Roman" w:cs="Times New Roman"/>
-        </w:rPr>
-        <w:t>. Wymaga dodatkowego przetworzenia w celu przypisania współrzędnych do konkretnej dzielnicy.</w:t>
-      </w:r>
-    </w:p>
-    <w:p>
-      <w:pPr>
-        <w:pStyle w:val="Akapitzlist"/>
-        <w:rPr>
-          <w:rFonts w:ascii="Times New Roman" w:hAnsi="Times New Roman" w:cs="Times New Roman"/>
-        </w:rPr>
-      </w:pPr>
-      <w:r>
-        <w:rPr>
-          <w:rFonts w:ascii="Times New Roman" w:hAnsi="Times New Roman" w:cs="Times New Roman"/>
-        </w:rPr>
-        <w:t xml:space="preserve">- Miesiąc patrolu/wypadku: plik CSV, kolumna </w:t>
-      </w:r>
-      <w:proofErr w:type="spellStart"/>
-      <w:r>
-        <w:rPr>
-          <w:rFonts w:ascii="Times New Roman" w:hAnsi="Times New Roman" w:cs="Times New Roman"/>
-        </w:rPr>
-        <w:t>data_godzina_rozpoczęcia</w:t>
-      </w:r>
-      <w:proofErr w:type="spellEnd"/>
-      <w:r>
-        <w:rPr>
-          <w:rFonts w:ascii="Times New Roman" w:hAnsi="Times New Roman" w:cs="Times New Roman"/>
-        </w:rPr>
-        <w:t xml:space="preserve"> oraz Baza danych, tabela Zdarzenia, kolumna </w:t>
-      </w:r>
-      <w:proofErr w:type="spellStart"/>
-      <w:r>
-        <w:rPr>
-          <w:rFonts w:ascii="Times New Roman" w:hAnsi="Times New Roman" w:cs="Times New Roman"/>
-        </w:rPr>
-        <w:t>Data_godzina_zdarzenia</w:t>
-      </w:r>
-      <w:proofErr w:type="spellEnd"/>
+        <w:t>- Liczba patroli: plik CSV z tabletów, zliczanie unikalnych wartości z kolumny nr_patrolu (w danym miesiącu)</w:t>
+      </w:r>
+    </w:p>
+    <w:p>
+      <w:pPr>
+        <w:pStyle w:val="Akapitzlist"/>
+        <w:rPr>
+          <w:rFonts w:ascii="Times New Roman" w:hAnsi="Times New Roman" w:cs="Times New Roman"/>
+        </w:rPr>
+      </w:pPr>
+      <w:r>
+        <w:rPr>
+          <w:rFonts w:ascii="Times New Roman" w:hAnsi="Times New Roman" w:cs="Times New Roman"/>
+        </w:rPr>
+        <w:t>- Dzielnica patrolu: plik CSV z tabletów, kolumna dzielnica_patrolu</w:t>
+      </w:r>
+    </w:p>
+    <w:p>
+      <w:pPr>
+        <w:pStyle w:val="Akapitzlist"/>
+        <w:rPr>
+          <w:rFonts w:ascii="Times New Roman" w:hAnsi="Times New Roman" w:cs="Times New Roman"/>
+        </w:rPr>
+      </w:pPr>
+      <w:r>
+        <w:rPr>
+          <w:rFonts w:ascii="Times New Roman" w:hAnsi="Times New Roman" w:cs="Times New Roman"/>
+        </w:rPr>
+        <w:t>- Liczba wypadków drogowych: Policyjna baza danych, tabela Zdarzenia_drogowe, zliczanie rekordów</w:t>
+      </w:r>
+    </w:p>
+    <w:p>
+      <w:pPr>
+        <w:pStyle w:val="Akapitzlist"/>
+        <w:rPr>
+          <w:rFonts w:ascii="Times New Roman" w:hAnsi="Times New Roman" w:cs="Times New Roman"/>
+        </w:rPr>
+      </w:pPr>
+      <w:r>
+        <w:rPr>
+          <w:rFonts w:ascii="Times New Roman" w:hAnsi="Times New Roman" w:cs="Times New Roman"/>
+        </w:rPr>
+        <w:t>- Lokalizacja wypadku: Policyjna baza danych, tabela Zdarzenia, kolumny Szerokość_geograficzna i Długość_geograficzna. Wymaga dodatkowego przetworzenia w celu przypisania współrzędnych do konkretnej dzielnicy.</w:t>
+      </w:r>
+    </w:p>
+    <w:p>
+      <w:pPr>
+        <w:pStyle w:val="Akapitzlist"/>
+        <w:rPr>
+          <w:rFonts w:ascii="Times New Roman" w:hAnsi="Times New Roman" w:cs="Times New Roman"/>
+        </w:rPr>
+      </w:pPr>
+      <w:r>
+        <w:rPr>
+          <w:rFonts w:ascii="Times New Roman" w:hAnsi="Times New Roman" w:cs="Times New Roman"/>
+        </w:rPr>
+        <w:t>- Miesiąc patrolu/wypadku: plik CSV, kolumna data_godzina_rozpoczęcia oraz Baza danych, tabela Zdarzenia, kolumna Data_godzina_zdarzenia</w:t>
+      </w:r>
     </w:p>
     <w:p>
       <w:pPr>
@@ -5003,88 +4659,62 @@
         <w:rPr>
           <w:rFonts w:ascii="Times New Roman" w:hAnsi="Times New Roman" w:cs="Times New Roman"/>
         </w:rPr>
-        <w:t xml:space="preserve">- Liczba interwencji: Policyjna baza danych, tabela Kary, zliczanie rekordów po </w:t>
-      </w:r>
-      <w:proofErr w:type="spellStart"/>
-      <w:r>
-        <w:rPr>
-          <w:rFonts w:ascii="Times New Roman" w:hAnsi="Times New Roman" w:cs="Times New Roman"/>
-        </w:rPr>
-        <w:t>Nr_sprawy</w:t>
-      </w:r>
-      <w:proofErr w:type="spellEnd"/>
-    </w:p>
-    <w:p>
-      <w:pPr>
-        <w:pStyle w:val="Akapitzlist"/>
-        <w:rPr>
-          <w:rFonts w:ascii="Times New Roman" w:hAnsi="Times New Roman" w:cs="Times New Roman"/>
-        </w:rPr>
-      </w:pPr>
-      <w:r>
-        <w:rPr>
-          <w:rFonts w:ascii="Times New Roman" w:hAnsi="Times New Roman" w:cs="Times New Roman"/>
-        </w:rPr>
-        <w:t xml:space="preserve">- Identyfikator patrolu: Policyjna baza danych, tabela Kary, kolumna </w:t>
-      </w:r>
-      <w:proofErr w:type="spellStart"/>
-      <w:r>
-        <w:rPr>
-          <w:rFonts w:ascii="Times New Roman" w:hAnsi="Times New Roman" w:cs="Times New Roman"/>
-        </w:rPr>
-        <w:t>FK_Patrole</w:t>
-      </w:r>
-      <w:proofErr w:type="spellEnd"/>
-      <w:r>
-        <w:rPr>
-          <w:rFonts w:ascii="Times New Roman" w:hAnsi="Times New Roman" w:cs="Times New Roman"/>
-        </w:rPr>
-        <w:t xml:space="preserve"> do połączenia z plikiem CSV</w:t>
-      </w:r>
-    </w:p>
-    <w:p>
-      <w:pPr>
-        <w:pStyle w:val="Akapitzlist"/>
-        <w:rPr>
-          <w:rFonts w:ascii="Times New Roman" w:hAnsi="Times New Roman" w:cs="Times New Roman"/>
-        </w:rPr>
-      </w:pPr>
-      <w:r>
-        <w:rPr>
-          <w:rFonts w:ascii="Times New Roman" w:hAnsi="Times New Roman" w:cs="Times New Roman"/>
-        </w:rPr>
-        <w:t xml:space="preserve">- Liczba patroli: plik CSV z tabletów, zliczanie unikalnych wartości z kolumny </w:t>
-      </w:r>
-      <w:proofErr w:type="spellStart"/>
-      <w:r>
-        <w:rPr>
-          <w:rFonts w:ascii="Times New Roman" w:hAnsi="Times New Roman" w:cs="Times New Roman"/>
-        </w:rPr>
-        <w:t>nr_patrolu</w:t>
-      </w:r>
-      <w:proofErr w:type="spellEnd"/>
-    </w:p>
-    <w:p>
-      <w:pPr>
-        <w:pStyle w:val="Akapitzlist"/>
-        <w:rPr>
-          <w:rFonts w:ascii="Times New Roman" w:hAnsi="Times New Roman" w:cs="Times New Roman"/>
-        </w:rPr>
-      </w:pPr>
-      <w:r>
-        <w:rPr>
-          <w:rFonts w:ascii="Times New Roman" w:hAnsi="Times New Roman" w:cs="Times New Roman"/>
-        </w:rPr>
-        <w:t xml:space="preserve">- Miesiąc interwencji: Baza danych, tabela Zdarzenia, kolumna </w:t>
-      </w:r>
-      <w:proofErr w:type="spellStart"/>
-      <w:r>
-        <w:rPr>
-          <w:rFonts w:ascii="Times New Roman" w:hAnsi="Times New Roman" w:cs="Times New Roman"/>
-        </w:rPr>
-        <w:t>Data_godzina_zdarzenia</w:t>
-      </w:r>
-      <w:proofErr w:type="spellEnd"/>
+        <w:t>- Liczba interwencji: Policyjna baza danych, tabela Kary, zliczanie rekordów po Nr_sprawy</w:t>
+      </w:r>
+    </w:p>
+    <w:p>
+      <w:pPr>
+        <w:pStyle w:val="Akapitzlist"/>
+        <w:rPr>
+          <w:rFonts w:ascii="Times New Roman" w:hAnsi="Times New Roman" w:cs="Times New Roman"/>
+        </w:rPr>
+      </w:pPr>
+      <w:r>
+        <w:rPr>
+          <w:rFonts w:ascii="Times New Roman" w:hAnsi="Times New Roman" w:cs="Times New Roman"/>
+        </w:rPr>
+        <w:t xml:space="preserve">- Identyfikator patrolu: Policyjna baza danych, tabela Kary, </w:t>
+      </w:r>
+      <w:r>
+        <w:rPr>
+          <w:rFonts w:ascii="Times New Roman" w:hAnsi="Times New Roman" w:cs="Times New Roman"/>
+        </w:rPr>
+        <w:t xml:space="preserve">atrybut Nr_patrolu </w:t>
+      </w:r>
+      <w:r>
+        <w:rPr>
+          <w:rFonts w:ascii="Times New Roman" w:hAnsi="Times New Roman" w:cs="Times New Roman"/>
+        </w:rPr>
+        <w:t>do połączenia z plikiem CSV</w:t>
+      </w:r>
+    </w:p>
+    <w:p>
+      <w:pPr>
+        <w:pStyle w:val="Akapitzlist"/>
+        <w:rPr>
+          <w:rFonts w:ascii="Times New Roman" w:hAnsi="Times New Roman" w:cs="Times New Roman"/>
+        </w:rPr>
+      </w:pPr>
+      <w:r>
+        <w:rPr>
+          <w:rFonts w:ascii="Times New Roman" w:hAnsi="Times New Roman" w:cs="Times New Roman"/>
+        </w:rPr>
+        <w:t>- Liczba patroli: plik CSV z tabletów, zliczanie unikalnych wartości z kolumny nr_patrolu</w:t>
+      </w:r>
+    </w:p>
+    <w:p>
+      <w:pPr>
+        <w:pStyle w:val="Akapitzlist"/>
+        <w:rPr>
+          <w:rFonts w:ascii="Times New Roman" w:hAnsi="Times New Roman" w:cs="Times New Roman"/>
+        </w:rPr>
+      </w:pPr>
+      <w:r>
+        <w:rPr>
+          <w:rFonts w:ascii="Times New Roman" w:hAnsi="Times New Roman" w:cs="Times New Roman"/>
+        </w:rPr>
+        <w:t>- Miesiąc interwencji: Baza danych, tabela Zdarzenia, kolumna Data_godzina_zdarzenia</w:t>
+      </w:r>
     </w:p>
     <w:p>
       <w:pPr>
@@ -5115,43 +4745,21 @@
         <w:rPr>
           <w:rFonts w:ascii="Times New Roman" w:hAnsi="Times New Roman" w:cs="Times New Roman"/>
         </w:rPr>
-        <w:t xml:space="preserve">- Data i godzina wypadku: Policyjna baza danych, tabela Zdarzenia, kolumna </w:t>
-      </w:r>
-      <w:proofErr w:type="spellStart"/>
-      <w:r>
-        <w:rPr>
-          <w:rFonts w:ascii="Times New Roman" w:hAnsi="Times New Roman" w:cs="Times New Roman"/>
-        </w:rPr>
-        <w:t>Data_godzina_zdarzenia</w:t>
-      </w:r>
-      <w:proofErr w:type="spellEnd"/>
-    </w:p>
-    <w:p>
-      <w:pPr>
-        <w:pStyle w:val="Akapitzlist"/>
-        <w:rPr>
-          <w:rFonts w:ascii="Times New Roman" w:hAnsi="Times New Roman" w:cs="Times New Roman"/>
-        </w:rPr>
-      </w:pPr>
-      <w:r>
-        <w:rPr>
-          <w:rFonts w:ascii="Times New Roman" w:hAnsi="Times New Roman" w:cs="Times New Roman"/>
-        </w:rPr>
-        <w:t xml:space="preserve">- Liczba wypadków: Policyjna baza danych, tabela </w:t>
-      </w:r>
-      <w:proofErr w:type="spellStart"/>
-      <w:r>
-        <w:rPr>
-          <w:rFonts w:ascii="Times New Roman" w:hAnsi="Times New Roman" w:cs="Times New Roman"/>
-        </w:rPr>
-        <w:t>Zdarzenia_drogowe</w:t>
-      </w:r>
-      <w:proofErr w:type="spellEnd"/>
-      <w:r>
-        <w:rPr>
-          <w:rFonts w:ascii="Times New Roman" w:hAnsi="Times New Roman" w:cs="Times New Roman"/>
-        </w:rPr>
-        <w:t>, zliczanie rekordów</w:t>
+        <w:t>- Data i godzina wypadku: Policyjna baza danych, tabela Zdarzenia, kolumna Data_godzina_zdarzenia</w:t>
+      </w:r>
+    </w:p>
+    <w:p>
+      <w:pPr>
+        <w:pStyle w:val="Akapitzlist"/>
+        <w:rPr>
+          <w:rFonts w:ascii="Times New Roman" w:hAnsi="Times New Roman" w:cs="Times New Roman"/>
+        </w:rPr>
+      </w:pPr>
+      <w:r>
+        <w:rPr>
+          <w:rFonts w:ascii="Times New Roman" w:hAnsi="Times New Roman" w:cs="Times New Roman"/>
+        </w:rPr>
+        <w:t>- Liczba wypadków: Policyjna baza danych, tabela Zdarzenia_drogowe, zliczanie rekordów</w:t>
       </w:r>
     </w:p>
     <w:p>
@@ -5189,74 +4797,36 @@
         <w:rPr>
           <w:rFonts w:ascii="Times New Roman" w:hAnsi="Times New Roman" w:cs="Times New Roman"/>
         </w:rPr>
-        <w:t xml:space="preserve">Liczba patroli: plik CSV z tabletów, zliczanie unikalnych wartości z kolumny </w:t>
-      </w:r>
-      <w:proofErr w:type="spellStart"/>
-      <w:r>
-        <w:rPr>
-          <w:rFonts w:ascii="Times New Roman" w:hAnsi="Times New Roman" w:cs="Times New Roman"/>
-        </w:rPr>
-        <w:t>nr_patrolu</w:t>
-      </w:r>
-      <w:proofErr w:type="spellEnd"/>
-    </w:p>
-    <w:p>
-      <w:pPr>
-        <w:pStyle w:val="Akapitzlist"/>
-        <w:rPr>
-          <w:rFonts w:ascii="Times New Roman" w:hAnsi="Times New Roman" w:cs="Times New Roman"/>
-        </w:rPr>
-      </w:pPr>
-      <w:r>
-        <w:rPr>
-          <w:rFonts w:ascii="Times New Roman" w:hAnsi="Times New Roman" w:cs="Times New Roman"/>
-        </w:rPr>
-        <w:t xml:space="preserve">- Liczba zaangażowanych funkcjonariuszy: plik CSV z tabletów, zliczanie unikalnych wartości z kolumn </w:t>
-      </w:r>
-      <w:proofErr w:type="spellStart"/>
-      <w:r>
-        <w:rPr>
-          <w:rFonts w:ascii="Times New Roman" w:hAnsi="Times New Roman" w:cs="Times New Roman"/>
-        </w:rPr>
-        <w:t>nr_odznaki_kierowcy</w:t>
-      </w:r>
-      <w:proofErr w:type="spellEnd"/>
-      <w:r>
-        <w:rPr>
-          <w:rFonts w:ascii="Times New Roman" w:hAnsi="Times New Roman" w:cs="Times New Roman"/>
-        </w:rPr>
-        <w:t xml:space="preserve"> i </w:t>
-      </w:r>
-      <w:proofErr w:type="spellStart"/>
-      <w:r>
-        <w:rPr>
-          <w:rFonts w:ascii="Times New Roman" w:hAnsi="Times New Roman" w:cs="Times New Roman"/>
-        </w:rPr>
-        <w:t>nr_odznaki_partnera</w:t>
-      </w:r>
-      <w:proofErr w:type="spellEnd"/>
-    </w:p>
-    <w:p>
-      <w:pPr>
-        <w:pStyle w:val="Akapitzlist"/>
-        <w:rPr>
-          <w:rFonts w:ascii="Times New Roman" w:hAnsi="Times New Roman" w:cs="Times New Roman"/>
-        </w:rPr>
-      </w:pPr>
-      <w:r>
-        <w:rPr>
-          <w:rFonts w:ascii="Times New Roman" w:hAnsi="Times New Roman" w:cs="Times New Roman"/>
-        </w:rPr>
-        <w:t xml:space="preserve">- Miesiąc patrolu: plik CSV z tabletów, kolumna </w:t>
-      </w:r>
-      <w:proofErr w:type="spellStart"/>
-      <w:r>
-        <w:rPr>
-          <w:rFonts w:ascii="Times New Roman" w:hAnsi="Times New Roman" w:cs="Times New Roman"/>
-        </w:rPr>
-        <w:t>data_godzina_rozpoczęcia</w:t>
-      </w:r>
-      <w:proofErr w:type="spellEnd"/>
+        <w:t>Liczba patroli: plik CSV z tabletów, zliczanie unikalnych wartości z kolumny nr_patrolu</w:t>
+      </w:r>
+    </w:p>
+    <w:p>
+      <w:pPr>
+        <w:pStyle w:val="Akapitzlist"/>
+        <w:rPr>
+          <w:rFonts w:ascii="Times New Roman" w:hAnsi="Times New Roman" w:cs="Times New Roman"/>
+        </w:rPr>
+      </w:pPr>
+      <w:r>
+        <w:rPr>
+          <w:rFonts w:ascii="Times New Roman" w:hAnsi="Times New Roman" w:cs="Times New Roman"/>
+        </w:rPr>
+        <w:t>- Liczba zaangażowanych funkcjonariuszy: plik CSV z tabletów, zliczanie unikalnych wartości z kolumn nr_odznaki_kierowcy i nr_odznaki_partnera</w:t>
+      </w:r>
+    </w:p>
+    <w:p>
+      <w:pPr>
+        <w:pStyle w:val="Akapitzlist"/>
+        <w:rPr>
+          <w:rFonts w:ascii="Times New Roman" w:hAnsi="Times New Roman" w:cs="Times New Roman"/>
+        </w:rPr>
+      </w:pPr>
+      <w:r>
+        <w:rPr>
+          <w:rFonts w:ascii="Times New Roman" w:hAnsi="Times New Roman" w:cs="Times New Roman"/>
+        </w:rPr>
+        <w:t>- Miesiąc patrolu: plik CSV z tabletów, kolumna data_godzina_rozpoczęcia</w:t>
+      </w:r>
     </w:p>
     <w:p>
       <w:pPr>
@@ -5289,28 +4859,36 @@
         </w:rPr>
         <w:t xml:space="preserve">- Dzielnica: plik CSV z tabletów, kolumna </w:t>
       </w:r>
-      <w:proofErr w:type="spellStart"/>
-      <w:r>
-        <w:rPr>
-          <w:rFonts w:ascii="Times New Roman" w:hAnsi="Times New Roman" w:cs="Times New Roman"/>
-        </w:rPr>
-        <w:t>dzielnica_patrolu</w:t>
-      </w:r>
-      <w:proofErr w:type="spellEnd"/>
-      <w:r>
-        <w:rPr>
-          <w:rFonts w:ascii="Times New Roman" w:hAnsi="Times New Roman" w:cs="Times New Roman"/>
-        </w:rPr>
-        <w:t xml:space="preserve"> (połączona z karą przez </w:t>
-      </w:r>
-      <w:proofErr w:type="spellStart"/>
-      <w:r>
-        <w:rPr>
-          <w:rFonts w:ascii="Times New Roman" w:hAnsi="Times New Roman" w:cs="Times New Roman"/>
-        </w:rPr>
-        <w:t>nr_patrolu</w:t>
-      </w:r>
-      <w:proofErr w:type="spellEnd"/>
+      <w:r>
+        <w:rPr>
+          <w:rFonts w:ascii="Times New Roman" w:hAnsi="Times New Roman" w:cs="Times New Roman"/>
+        </w:rPr>
+        <w:t>D</w:t>
+      </w:r>
+      <w:r>
+        <w:rPr>
+          <w:rFonts w:ascii="Times New Roman" w:hAnsi="Times New Roman" w:cs="Times New Roman"/>
+        </w:rPr>
+        <w:t>zielnica_patrolu (połączona z karą przez nr</w:t>
+      </w:r>
+      <w:r>
+        <w:rPr>
+          <w:rFonts w:ascii="Times New Roman" w:hAnsi="Times New Roman" w:cs="Times New Roman"/>
+        </w:rPr>
+        <w:t xml:space="preserve"> </w:t>
+      </w:r>
+      <w:r>
+        <w:rPr>
+          <w:rFonts w:ascii="Times New Roman" w:hAnsi="Times New Roman" w:cs="Times New Roman"/>
+        </w:rPr>
+        <w:t>Nr_patrol</w:t>
+      </w:r>
+      <w:r>
+        <w:rPr>
+          <w:rFonts w:ascii="Times New Roman" w:hAnsi="Times New Roman" w:cs="Times New Roman"/>
+        </w:rPr>
+        <w:t>u</w:t>
+      </w:r>
       <w:r>
         <w:rPr>
           <w:rFonts w:ascii="Times New Roman" w:hAnsi="Times New Roman" w:cs="Times New Roman"/>
@@ -5379,23 +4957,23 @@
           <w:rFonts w:ascii="Times New Roman" w:hAnsi="Times New Roman" w:cs="Times New Roman"/>
           <w:color w:val="4472C4" w:themeColor="accent1"/>
         </w:rPr>
-        <w:t xml:space="preserve">- Liczba zdarzeń: Policyjna baza danych, tabela </w:t>
-      </w:r>
-      <w:proofErr w:type="spellStart"/>
-      <w:r>
+        <w:t>- Liczba zdarzeń: Policyjna baza danych, tabela Zdarzenia_drogowe, zliczanie rekordów</w:t>
+      </w:r>
+    </w:p>
+    <w:p>
+      <w:pPr>
+        <w:pStyle w:val="Akapitzlist"/>
         <w:rPr>
           <w:rFonts w:ascii="Times New Roman" w:hAnsi="Times New Roman" w:cs="Times New Roman"/>
           <w:color w:val="4472C4" w:themeColor="accent1"/>
         </w:rPr>
-        <w:t>Zdarzenia_drogowe</w:t>
-      </w:r>
-      <w:proofErr w:type="spellEnd"/>
+      </w:pPr>
       <w:r>
         <w:rPr>
           <w:rFonts w:ascii="Times New Roman" w:hAnsi="Times New Roman" w:cs="Times New Roman"/>
           <w:color w:val="4472C4" w:themeColor="accent1"/>
         </w:rPr>
-        <w:t>, zliczanie rekordów</w:t>
+        <w:t>- Dzielnica patrolu: plik CSV z tabletów, kolumna dzielnica_patrolu</w:t>
       </w:r>
     </w:p>
     <w:p>
@@ -5411,137 +4989,86 @@
           <w:rFonts w:ascii="Times New Roman" w:hAnsi="Times New Roman" w:cs="Times New Roman"/>
           <w:color w:val="4472C4" w:themeColor="accent1"/>
         </w:rPr>
-        <w:t xml:space="preserve">- Dzielnica patrolu: plik CSV z tabletów, kolumna </w:t>
-      </w:r>
-      <w:proofErr w:type="spellStart"/>
-      <w:r>
+        <w:t>- Godziny szczytu – ustalone przedziały czasowe (np. 7:00-9:00, 15:00 – 17:00), wyznaczone na podstawie kolumny Data_godzina_zdarzenia w tabeli Zdarzenia</w:t>
+      </w:r>
+    </w:p>
+    <w:p>
+      <w:pPr>
+        <w:pStyle w:val="Akapitzlist"/>
         <w:rPr>
           <w:rFonts w:ascii="Times New Roman" w:hAnsi="Times New Roman" w:cs="Times New Roman"/>
           <w:color w:val="4472C4" w:themeColor="accent1"/>
         </w:rPr>
-        <w:t>dzielnica_patrolu</w:t>
-      </w:r>
-      <w:proofErr w:type="spellEnd"/>
-    </w:p>
-    <w:p>
-      <w:pPr>
-        <w:pStyle w:val="Akapitzlist"/>
+      </w:pPr>
+      <w:r>
         <w:rPr>
           <w:rFonts w:ascii="Times New Roman" w:hAnsi="Times New Roman" w:cs="Times New Roman"/>
           <w:color w:val="4472C4" w:themeColor="accent1"/>
         </w:rPr>
-      </w:pPr>
-      <w:r>
+        <w:t>- Natężenie ruchu drogowego – brak danych w obecnych źródłach (policyjna baza i plik CSV nie zawierają informacji o natężeniu ruchu drogowego)</w:t>
+      </w:r>
+    </w:p>
+    <w:p>
+      <w:pPr>
+        <w:pStyle w:val="Akapitzlist"/>
         <w:rPr>
           <w:rFonts w:ascii="Times New Roman" w:hAnsi="Times New Roman" w:cs="Times New Roman"/>
           <w:color w:val="4472C4" w:themeColor="accent1"/>
         </w:rPr>
-        <w:t xml:space="preserve">- Godziny szczytu – ustalone przedziały czasowe (np. 7:00-9:00, 15:00 – 17:00), wyznaczone na podstawie kolumny </w:t>
-      </w:r>
-      <w:proofErr w:type="spellStart"/>
+      </w:pPr>
       <w:r>
         <w:rPr>
           <w:rFonts w:ascii="Times New Roman" w:hAnsi="Times New Roman" w:cs="Times New Roman"/>
           <w:color w:val="4472C4" w:themeColor="accent1"/>
         </w:rPr>
-        <w:t>Data_godzina_zdarzenia</w:t>
-      </w:r>
-      <w:proofErr w:type="spellEnd"/>
-      <w:r>
+        <w:t>Proponowane sposoby pozyskania tych danych:</w:t>
+      </w:r>
+    </w:p>
+    <w:p>
+      <w:pPr>
+        <w:pStyle w:val="Akapitzlist"/>
         <w:rPr>
           <w:rFonts w:ascii="Times New Roman" w:hAnsi="Times New Roman" w:cs="Times New Roman"/>
           <w:color w:val="4472C4" w:themeColor="accent1"/>
         </w:rPr>
-        <w:t xml:space="preserve"> w tabeli Zdarzenia</w:t>
-      </w:r>
-    </w:p>
-    <w:p>
-      <w:pPr>
-        <w:pStyle w:val="Akapitzlist"/>
+      </w:pPr>
+      <w:r>
         <w:rPr>
           <w:rFonts w:ascii="Times New Roman" w:hAnsi="Times New Roman" w:cs="Times New Roman"/>
           <w:color w:val="4472C4" w:themeColor="accent1"/>
         </w:rPr>
-      </w:pPr>
-      <w:r>
+        <w:t>- pobieranie danych o natężeniu ruchu z ogólnodostępnych systemów miejskich (np. API GDDKiA)</w:t>
+      </w:r>
+    </w:p>
+    <w:p>
+      <w:pPr>
+        <w:pStyle w:val="Akapitzlist"/>
         <w:rPr>
           <w:rFonts w:ascii="Times New Roman" w:hAnsi="Times New Roman" w:cs="Times New Roman"/>
           <w:color w:val="4472C4" w:themeColor="accent1"/>
         </w:rPr>
-        <w:t>- Natężenie ruchu drogowego – brak danych w obecnych źródłach (policyjna baza i plik CSV nie zawierają informacji o natężeniu ruchu drogowego)</w:t>
-      </w:r>
-    </w:p>
-    <w:p>
-      <w:pPr>
-        <w:pStyle w:val="Akapitzlist"/>
+      </w:pPr>
+      <w:r>
         <w:rPr>
           <w:rFonts w:ascii="Times New Roman" w:hAnsi="Times New Roman" w:cs="Times New Roman"/>
           <w:color w:val="4472C4" w:themeColor="accent1"/>
         </w:rPr>
-      </w:pPr>
+        <w:t xml:space="preserve">- uzupełnienie pliku CSV o pole </w:t>
+      </w:r>
       <w:r>
         <w:rPr>
           <w:rFonts w:ascii="Times New Roman" w:hAnsi="Times New Roman" w:cs="Times New Roman"/>
           <w:color w:val="4472C4" w:themeColor="accent1"/>
         </w:rPr>
-        <w:lastRenderedPageBreak/>
-        <w:t>Proponowane sposoby pozyskania tych danych:</w:t>
-      </w:r>
-    </w:p>
-    <w:p>
-      <w:pPr>
-        <w:pStyle w:val="Akapitzlist"/>
+        <w:t>natężenie ruchu</w:t>
+      </w:r>
+      <w:r>
         <w:rPr>
           <w:rFonts w:ascii="Times New Roman" w:hAnsi="Times New Roman" w:cs="Times New Roman"/>
           <w:color w:val="4472C4" w:themeColor="accent1"/>
         </w:rPr>
-      </w:pPr>
-      <w:r>
-        <w:rPr>
-          <w:rFonts w:ascii="Times New Roman" w:hAnsi="Times New Roman" w:cs="Times New Roman"/>
-          <w:color w:val="4472C4" w:themeColor="accent1"/>
-        </w:rPr>
-        <w:t>- pobieranie danych o natężeniu ruchu z ogólnodostępnych systemów miejskich (np. API GDDKiA)</w:t>
-      </w:r>
-    </w:p>
-    <w:p>
-      <w:pPr>
-        <w:pStyle w:val="Akapitzlist"/>
-        <w:rPr>
-          <w:rFonts w:ascii="Times New Roman" w:hAnsi="Times New Roman" w:cs="Times New Roman"/>
-          <w:color w:val="4472C4" w:themeColor="accent1"/>
-        </w:rPr>
-      </w:pPr>
-      <w:r>
-        <w:rPr>
-          <w:rFonts w:ascii="Times New Roman" w:hAnsi="Times New Roman" w:cs="Times New Roman"/>
-          <w:color w:val="4472C4" w:themeColor="accent1"/>
-        </w:rPr>
-        <w:t xml:space="preserve">- uzupełnienie pliku CSV o pole </w:t>
-      </w:r>
-      <w:r>
-        <w:rPr>
-          <w:rFonts w:ascii="Times New Roman" w:hAnsi="Times New Roman" w:cs="Times New Roman"/>
-          <w:color w:val="4472C4" w:themeColor="accent1"/>
-        </w:rPr>
-        <w:t>natężenie ruchu</w:t>
-      </w:r>
-      <w:r>
-        <w:rPr>
-          <w:rFonts w:ascii="Times New Roman" w:hAnsi="Times New Roman" w:cs="Times New Roman"/>
-          <w:color w:val="4472C4" w:themeColor="accent1"/>
-        </w:rPr>
-        <w:t xml:space="preserve"> generowane automatycznie podczas rozpoczęcia patrolu dzięki danym z Google </w:t>
-      </w:r>
-      <w:proofErr w:type="spellStart"/>
-      <w:r>
-        <w:rPr>
-          <w:rFonts w:ascii="Times New Roman" w:hAnsi="Times New Roman" w:cs="Times New Roman"/>
-          <w:color w:val="4472C4" w:themeColor="accent1"/>
-        </w:rPr>
-        <w:t>Maps</w:t>
-      </w:r>
-      <w:proofErr w:type="spellEnd"/>
+        <w:t xml:space="preserve"> generowane automatycznie podczas rozpoczęcia patrolu dzięki danym z Google Maps</w:t>
+      </w:r>
     </w:p>
     <w:p>
       <w:pPr>
@@ -5571,6 +5098,7 @@
           <w:sz w:val="28"/>
           <w:szCs w:val="28"/>
         </w:rPr>
+        <w:lastRenderedPageBreak/>
         <w:t>Problem analityczny: „Jaki wpływ na ilość zarejestrowanych przestępstw ma rodzaj wystawianych kar?”</w:t>
       </w:r>
     </w:p>
@@ -5609,21 +5137,7 @@
         <w:rPr>
           <w:rFonts w:ascii="Times New Roman" w:hAnsi="Times New Roman" w:cs="Times New Roman"/>
         </w:rPr>
-        <w:t xml:space="preserve">- Rodzaj kary: Informacja wynikająca z istnienia powiązanego rekordu w tabelach Mandaty, Pouczenia lub </w:t>
-      </w:r>
-      <w:proofErr w:type="spellStart"/>
-      <w:r>
-        <w:rPr>
-          <w:rFonts w:ascii="Times New Roman" w:hAnsi="Times New Roman" w:cs="Times New Roman"/>
-        </w:rPr>
-        <w:t>Wnioski_do_sądu</w:t>
-      </w:r>
-      <w:proofErr w:type="spellEnd"/>
-      <w:r>
-        <w:rPr>
-          <w:rFonts w:ascii="Times New Roman" w:hAnsi="Times New Roman" w:cs="Times New Roman"/>
-        </w:rPr>
-        <w:t xml:space="preserve"> w Policyjnej bazie danych.</w:t>
+        <w:t>- Rodzaj kary: Informacja wynikająca z istnienia powiązanego rekordu w tabelach Mandaty, Pouczenia lub Wnioski_do_sądu w Policyjnej bazie danych.</w:t>
       </w:r>
     </w:p>
     <w:p>
@@ -5721,74 +5235,54 @@
         <w:rPr>
           <w:rFonts w:ascii="Times New Roman" w:hAnsi="Times New Roman" w:cs="Times New Roman"/>
         </w:rPr>
-        <w:t xml:space="preserve">- Identyfikator funkcjonariusza: plik CSV z tabletów, kolumny </w:t>
-      </w:r>
-      <w:proofErr w:type="spellStart"/>
-      <w:r>
-        <w:rPr>
-          <w:rFonts w:ascii="Times New Roman" w:hAnsi="Times New Roman" w:cs="Times New Roman"/>
-        </w:rPr>
-        <w:t>nr_odznaki_kierowcy</w:t>
-      </w:r>
-      <w:proofErr w:type="spellEnd"/>
-      <w:r>
-        <w:rPr>
-          <w:rFonts w:ascii="Times New Roman" w:hAnsi="Times New Roman" w:cs="Times New Roman"/>
-        </w:rPr>
-        <w:t xml:space="preserve"> i </w:t>
-      </w:r>
-      <w:proofErr w:type="spellStart"/>
-      <w:r>
-        <w:rPr>
-          <w:rFonts w:ascii="Times New Roman" w:hAnsi="Times New Roman" w:cs="Times New Roman"/>
-        </w:rPr>
-        <w:t>nr_odznaki_partnera</w:t>
-      </w:r>
-      <w:proofErr w:type="spellEnd"/>
-    </w:p>
-    <w:p>
-      <w:pPr>
-        <w:pStyle w:val="Akapitzlist"/>
-        <w:rPr>
-          <w:rFonts w:ascii="Times New Roman" w:hAnsi="Times New Roman" w:cs="Times New Roman"/>
-        </w:rPr>
-      </w:pPr>
-      <w:r>
-        <w:rPr>
-          <w:rFonts w:ascii="Times New Roman" w:hAnsi="Times New Roman" w:cs="Times New Roman"/>
-        </w:rPr>
-        <w:t xml:space="preserve">- Identyfikator patrolu: Policyjna baza danych, tabela Kary, kolumna </w:t>
-      </w:r>
-      <w:proofErr w:type="spellStart"/>
-      <w:r>
-        <w:rPr>
-          <w:rFonts w:ascii="Times New Roman" w:hAnsi="Times New Roman" w:cs="Times New Roman"/>
-        </w:rPr>
-        <w:t>FK_Patrole</w:t>
-      </w:r>
-      <w:proofErr w:type="spellEnd"/>
-    </w:p>
-    <w:p>
-      <w:pPr>
-        <w:pStyle w:val="Akapitzlist"/>
-        <w:rPr>
-          <w:rFonts w:ascii="Times New Roman" w:hAnsi="Times New Roman" w:cs="Times New Roman"/>
-        </w:rPr>
-      </w:pPr>
-      <w:r>
-        <w:rPr>
-          <w:rFonts w:ascii="Times New Roman" w:hAnsi="Times New Roman" w:cs="Times New Roman"/>
-        </w:rPr>
-        <w:t xml:space="preserve">- Rodzaj kary: Policyjna baza danych, tabele Mandaty, Pouczenia, </w:t>
-      </w:r>
-      <w:proofErr w:type="spellStart"/>
-      <w:r>
-        <w:rPr>
-          <w:rFonts w:ascii="Times New Roman" w:hAnsi="Times New Roman" w:cs="Times New Roman"/>
-        </w:rPr>
-        <w:t>Wnioski_do_sądu</w:t>
-      </w:r>
-      <w:proofErr w:type="spellEnd"/>
+        <w:t>- Identyfikator funkcjonariusza: plik CSV z tabletów, kolumny nr_odznaki_kierowcy i nr_odznaki_partnera</w:t>
+      </w:r>
+    </w:p>
+    <w:p>
+      <w:pPr>
+        <w:pStyle w:val="Akapitzlist"/>
+        <w:rPr>
+          <w:rFonts w:ascii="Times New Roman" w:hAnsi="Times New Roman" w:cs="Times New Roman"/>
+        </w:rPr>
+      </w:pPr>
+      <w:r>
+        <w:rPr>
+          <w:rFonts w:ascii="Times New Roman" w:hAnsi="Times New Roman" w:cs="Times New Roman"/>
+        </w:rPr>
+        <w:t xml:space="preserve">- Identyfikator patrolu: Policyjna baza danych, tabela Kary, </w:t>
+      </w:r>
+      <w:r>
+        <w:rPr>
+          <w:rFonts w:ascii="Times New Roman" w:hAnsi="Times New Roman" w:cs="Times New Roman"/>
+        </w:rPr>
+        <w:t>atrybut</w:t>
+      </w:r>
+      <w:r>
+        <w:rPr>
+          <w:rFonts w:ascii="Times New Roman" w:hAnsi="Times New Roman" w:cs="Times New Roman"/>
+        </w:rPr>
+        <w:t xml:space="preserve"> </w:t>
+      </w:r>
+      <w:r>
+        <w:rPr>
+          <w:rFonts w:ascii="Times New Roman" w:hAnsi="Times New Roman" w:cs="Times New Roman"/>
+        </w:rPr>
+        <w:t>Nr_patrolu</w:t>
+      </w:r>
+    </w:p>
+    <w:p>
+      <w:pPr>
+        <w:pStyle w:val="Akapitzlist"/>
+        <w:rPr>
+          <w:rFonts w:ascii="Times New Roman" w:hAnsi="Times New Roman" w:cs="Times New Roman"/>
+        </w:rPr>
+      </w:pPr>
+      <w:r>
+        <w:rPr>
+          <w:rFonts w:ascii="Times New Roman" w:hAnsi="Times New Roman" w:cs="Times New Roman"/>
+        </w:rPr>
+        <w:t>- Rodzaj kary: Policyjna baza danych, tabele Mandaty, Pouczenia, Wnioski_do_sądu</w:t>
+      </w:r>
     </w:p>
     <w:p>
       <w:pPr>
@@ -5833,38 +5327,22 @@
         <w:rPr>
           <w:rFonts w:ascii="Times New Roman" w:hAnsi="Times New Roman" w:cs="Times New Roman"/>
         </w:rPr>
-        <w:t xml:space="preserve">- Dzielnica: plik CSV z tabletów, kolumna </w:t>
-      </w:r>
-      <w:proofErr w:type="spellStart"/>
-      <w:r>
-        <w:rPr>
-          <w:rFonts w:ascii="Times New Roman" w:hAnsi="Times New Roman" w:cs="Times New Roman"/>
-        </w:rPr>
-        <w:t>dzielnica_patrolu</w:t>
-      </w:r>
-      <w:proofErr w:type="spellEnd"/>
-    </w:p>
-    <w:p>
-      <w:pPr>
-        <w:pStyle w:val="Akapitzlist"/>
-        <w:rPr>
-          <w:rFonts w:ascii="Times New Roman" w:hAnsi="Times New Roman" w:cs="Times New Roman"/>
-        </w:rPr>
-      </w:pPr>
-      <w:r>
-        <w:rPr>
-          <w:rFonts w:ascii="Times New Roman" w:hAnsi="Times New Roman" w:cs="Times New Roman"/>
-        </w:rPr>
-        <w:t xml:space="preserve">- Miesiąc kary: Policyjna baza danych, tabela Zdarzenia, kolumna </w:t>
-      </w:r>
-      <w:proofErr w:type="spellStart"/>
-      <w:r>
-        <w:rPr>
-          <w:rFonts w:ascii="Times New Roman" w:hAnsi="Times New Roman" w:cs="Times New Roman"/>
-        </w:rPr>
-        <w:t>Data_godzina_zdarzenia</w:t>
-      </w:r>
-      <w:proofErr w:type="spellEnd"/>
+        <w:t>- Dzielnica: plik CSV z tabletów, kolumna dzielnica_patrolu</w:t>
+      </w:r>
+    </w:p>
+    <w:p>
+      <w:pPr>
+        <w:pStyle w:val="Akapitzlist"/>
+        <w:rPr>
+          <w:rFonts w:ascii="Times New Roman" w:hAnsi="Times New Roman" w:cs="Times New Roman"/>
+        </w:rPr>
+      </w:pPr>
+      <w:r>
+        <w:rPr>
+          <w:rFonts w:ascii="Times New Roman" w:hAnsi="Times New Roman" w:cs="Times New Roman"/>
+        </w:rPr>
+        <w:t>- Miesiąc kary: Policyjna baza danych, tabela Zdarzenia, kolumna Data_godzina_zdarzenia</w:t>
+      </w:r>
     </w:p>
     <w:p>
       <w:pPr>
@@ -5913,74 +5391,42 @@
         <w:rPr>
           <w:rFonts w:ascii="Times New Roman" w:hAnsi="Times New Roman" w:cs="Times New Roman"/>
         </w:rPr>
-        <w:t xml:space="preserve">- Liczba wniosków do sądu: Policyjna baza danych, zliczanie rekordów w tabeli </w:t>
-      </w:r>
-      <w:proofErr w:type="spellStart"/>
-      <w:r>
-        <w:rPr>
-          <w:rFonts w:ascii="Times New Roman" w:hAnsi="Times New Roman" w:cs="Times New Roman"/>
-        </w:rPr>
-        <w:t>Wnioski_do_sądu</w:t>
-      </w:r>
-      <w:proofErr w:type="spellEnd"/>
-      <w:r>
-        <w:rPr>
-          <w:rFonts w:ascii="Times New Roman" w:hAnsi="Times New Roman" w:cs="Times New Roman"/>
-        </w:rPr>
-        <w:t xml:space="preserve"> pogrupowanych po </w:t>
-      </w:r>
-      <w:proofErr w:type="spellStart"/>
-      <w:r>
-        <w:rPr>
-          <w:rFonts w:ascii="Times New Roman" w:hAnsi="Times New Roman" w:cs="Times New Roman"/>
-        </w:rPr>
-        <w:t>FK_Patrole</w:t>
-      </w:r>
-      <w:proofErr w:type="spellEnd"/>
-    </w:p>
-    <w:p>
-      <w:pPr>
-        <w:pStyle w:val="Akapitzlist"/>
-        <w:rPr>
-          <w:rFonts w:ascii="Times New Roman" w:hAnsi="Times New Roman" w:cs="Times New Roman"/>
-        </w:rPr>
-      </w:pPr>
-      <w:r>
-        <w:rPr>
-          <w:rFonts w:ascii="Times New Roman" w:hAnsi="Times New Roman" w:cs="Times New Roman"/>
-        </w:rPr>
-        <w:t xml:space="preserve">- Rejon: plik CSV z tabletów, kolumna </w:t>
-      </w:r>
-      <w:proofErr w:type="spellStart"/>
-      <w:r>
-        <w:rPr>
-          <w:rFonts w:ascii="Times New Roman" w:hAnsi="Times New Roman" w:cs="Times New Roman"/>
-        </w:rPr>
-        <w:t>dzielnica_patrolu</w:t>
-      </w:r>
-      <w:proofErr w:type="spellEnd"/>
-    </w:p>
-    <w:p>
-      <w:pPr>
-        <w:pStyle w:val="Akapitzlist"/>
-        <w:rPr>
-          <w:rFonts w:ascii="Times New Roman" w:hAnsi="Times New Roman" w:cs="Times New Roman"/>
-        </w:rPr>
-      </w:pPr>
-      <w:r>
-        <w:rPr>
-          <w:rFonts w:ascii="Times New Roman" w:hAnsi="Times New Roman" w:cs="Times New Roman"/>
-        </w:rPr>
-        <w:t xml:space="preserve">- Liczba wypadków w dzielnicy w czasie: Policyjna baza danych, tabela </w:t>
-      </w:r>
-      <w:proofErr w:type="spellStart"/>
-      <w:r>
-        <w:rPr>
-          <w:rFonts w:ascii="Times New Roman" w:hAnsi="Times New Roman" w:cs="Times New Roman"/>
-        </w:rPr>
-        <w:t>Zdarzenia_drogowe</w:t>
-      </w:r>
-      <w:proofErr w:type="spellEnd"/>
+        <w:t xml:space="preserve">- Liczba wniosków do sądu: Policyjna baza danych, zliczanie rekordów w tabeli Wnioski_do_sądu pogrupowanych po </w:t>
+      </w:r>
+      <w:r>
+        <w:rPr>
+          <w:rFonts w:ascii="Times New Roman" w:hAnsi="Times New Roman" w:cs="Times New Roman"/>
+        </w:rPr>
+        <w:t>Nr_patrolu</w:t>
+      </w:r>
+    </w:p>
+    <w:p>
+      <w:pPr>
+        <w:pStyle w:val="Akapitzlist"/>
+        <w:rPr>
+          <w:rFonts w:ascii="Times New Roman" w:hAnsi="Times New Roman" w:cs="Times New Roman"/>
+        </w:rPr>
+      </w:pPr>
+      <w:r>
+        <w:rPr>
+          <w:rFonts w:ascii="Times New Roman" w:hAnsi="Times New Roman" w:cs="Times New Roman"/>
+        </w:rPr>
+        <w:t>- Rejon: plik CSV z tabletów, kolumna dzielnica_patrolu</w:t>
+      </w:r>
+    </w:p>
+    <w:p>
+      <w:pPr>
+        <w:pStyle w:val="Akapitzlist"/>
+        <w:rPr>
+          <w:rFonts w:ascii="Times New Roman" w:hAnsi="Times New Roman" w:cs="Times New Roman"/>
+        </w:rPr>
+      </w:pPr>
+      <w:r>
+        <w:rPr>
+          <w:rFonts w:ascii="Times New Roman" w:hAnsi="Times New Roman" w:cs="Times New Roman"/>
+        </w:rPr>
+        <w:t>- Liczba wypadków w dzielnicy w czasie: Policyjna baza danych, tabela Zdarzenia_drogowe</w:t>
+      </w:r>
     </w:p>
     <w:p>
       <w:pPr>

</xml_diff>